<commit_message>
Rough Code Changes incl. Doc Changes
</commit_message>
<xml_diff>
--- a/doc/crypto-janeczek-mair-doc.docx
+++ b/doc/crypto-janeczek-mair-doc.docx
@@ -171,23 +171,13 @@
                           <w:szCs w:val="32"/>
                         </w:rPr>
                       </w:pPr>
-                      <w:proofErr w:type="spellStart"/>
                       <w:r>
                         <w:rPr>
                           <w:color w:val="FFFFFF" w:themeColor="background1"/>
                           <w:sz w:val="32"/>
                           <w:szCs w:val="32"/>
                         </w:rPr>
-                        <w:t>Janeczek</w:t>
-                      </w:r>
-                      <w:proofErr w:type="spellEnd"/>
-                      <w:r>
-                        <w:rPr>
-                          <w:color w:val="FFFFFF" w:themeColor="background1"/>
-                          <w:sz w:val="32"/>
-                          <w:szCs w:val="32"/>
-                        </w:rPr>
-                        <w:t>, Mair</w:t>
+                        <w:t>Janeczek, Mair</w:t>
                       </w:r>
                       <w:r>
                         <w:rPr>
@@ -300,7 +290,7 @@
           <w:r>
             <w:fldChar w:fldCharType="separate"/>
           </w:r>
-          <w:hyperlink w:anchor="_Toc410051403" w:history="1">
+          <w:hyperlink w:anchor="_Toc411542107" w:history="1">
             <w:r>
               <w:rPr>
                 <w:rStyle w:val="Hyperlink"/>
@@ -327,7 +317,7 @@
                 <w:noProof/>
                 <w:webHidden/>
               </w:rPr>
-              <w:instrText xml:space="preserve"> PAGEREF _Toc410051403 \h </w:instrText>
+              <w:instrText xml:space="preserve"> PAGEREF _Toc411542107 \h </w:instrText>
             </w:r>
             <w:r>
               <w:rPr>
@@ -365,10 +355,12 @@
               <w:tab w:val="right" w:leader="dot" w:pos="9062"/>
             </w:tabs>
             <w:rPr>
+              <w:rFonts w:eastAsiaTheme="minorEastAsia"/>
               <w:noProof/>
+              <w:lang w:eastAsia="de-AT"/>
             </w:rPr>
           </w:pPr>
-          <w:hyperlink w:anchor="_Toc410051404" w:history="1">
+          <w:hyperlink w:anchor="_Toc411542108" w:history="1">
             <w:r>
               <w:rPr>
                 <w:rStyle w:val="Hyperlink"/>
@@ -395,7 +387,7 @@
                 <w:noProof/>
                 <w:webHidden/>
               </w:rPr>
-              <w:instrText xml:space="preserve"> PAGEREF _Toc410051404 \h </w:instrText>
+              <w:instrText xml:space="preserve"> PAGEREF _Toc411542108 \h </w:instrText>
             </w:r>
             <w:r>
               <w:rPr>
@@ -438,7 +430,7 @@
               <w:lang w:eastAsia="de-AT"/>
             </w:rPr>
           </w:pPr>
-          <w:hyperlink w:anchor="_Toc410051405" w:history="1">
+          <w:hyperlink w:anchor="_Toc411542109" w:history="1">
             <w:r>
               <w:rPr>
                 <w:rStyle w:val="Hyperlink"/>
@@ -465,7 +457,7 @@
                 <w:noProof/>
                 <w:webHidden/>
               </w:rPr>
-              <w:instrText xml:space="preserve"> PAGEREF _Toc410051405 \h </w:instrText>
+              <w:instrText xml:space="preserve"> PAGEREF _Toc411542109 \h </w:instrText>
             </w:r>
             <w:r>
               <w:rPr>
@@ -508,7 +500,7 @@
               <w:lang w:eastAsia="de-AT"/>
             </w:rPr>
           </w:pPr>
-          <w:hyperlink w:anchor="_Toc410051406" w:history="1">
+          <w:hyperlink w:anchor="_Toc411542110" w:history="1">
             <w:r>
               <w:rPr>
                 <w:rStyle w:val="Hyperlink"/>
@@ -535,7 +527,7 @@
                 <w:noProof/>
                 <w:webHidden/>
               </w:rPr>
-              <w:instrText xml:space="preserve"> PAGEREF _Toc410051406 \h </w:instrText>
+              <w:instrText xml:space="preserve"> PAGEREF _Toc411542110 \h </w:instrText>
             </w:r>
             <w:r>
               <w:rPr>
@@ -578,7 +570,7 @@
               <w:lang w:eastAsia="de-AT"/>
             </w:rPr>
           </w:pPr>
-          <w:hyperlink w:anchor="_Toc410051407" w:history="1">
+          <w:hyperlink w:anchor="_Toc411542111" w:history="1">
             <w:r>
               <w:rPr>
                 <w:rStyle w:val="Hyperlink"/>
@@ -605,7 +597,7 @@
                 <w:noProof/>
                 <w:webHidden/>
               </w:rPr>
-              <w:instrText xml:space="preserve"> PAGEREF _Toc410051407 \h </w:instrText>
+              <w:instrText xml:space="preserve"> PAGEREF _Toc411542111 \h </w:instrText>
             </w:r>
             <w:r>
               <w:rPr>
@@ -625,7 +617,7 @@
                 <w:noProof/>
                 <w:webHidden/>
               </w:rPr>
-              <w:t>5</w:t>
+              <w:t>6</w:t>
             </w:r>
             <w:r>
               <w:rPr>
@@ -643,10 +635,12 @@
               <w:tab w:val="right" w:leader="dot" w:pos="9062"/>
             </w:tabs>
             <w:rPr>
+              <w:rFonts w:eastAsiaTheme="minorEastAsia"/>
               <w:noProof/>
+              <w:lang w:eastAsia="de-AT"/>
             </w:rPr>
           </w:pPr>
-          <w:hyperlink w:anchor="_Toc410051408" w:history="1">
+          <w:hyperlink w:anchor="_Toc411542112" w:history="1">
             <w:r>
               <w:rPr>
                 <w:rStyle w:val="Hyperlink"/>
@@ -673,7 +667,7 @@
                 <w:noProof/>
                 <w:webHidden/>
               </w:rPr>
-              <w:instrText xml:space="preserve"> PAGEREF _Toc410051408 \h </w:instrText>
+              <w:instrText xml:space="preserve"> PAGEREF _Toc411542112 \h </w:instrText>
             </w:r>
             <w:r>
               <w:rPr>
@@ -693,7 +687,7 @@
                 <w:noProof/>
                 <w:webHidden/>
               </w:rPr>
-              <w:t>5</w:t>
+              <w:t>6</w:t>
             </w:r>
             <w:r>
               <w:rPr>
@@ -711,10 +705,12 @@
               <w:tab w:val="right" w:leader="dot" w:pos="9062"/>
             </w:tabs>
             <w:rPr>
+              <w:rFonts w:eastAsiaTheme="minorEastAsia"/>
               <w:noProof/>
+              <w:lang w:eastAsia="de-AT"/>
             </w:rPr>
           </w:pPr>
-          <w:hyperlink w:anchor="_Toc410051409" w:history="1">
+          <w:hyperlink w:anchor="_Toc411542113" w:history="1">
             <w:r>
               <w:rPr>
                 <w:rStyle w:val="Hyperlink"/>
@@ -741,7 +737,7 @@
                 <w:noProof/>
                 <w:webHidden/>
               </w:rPr>
-              <w:instrText xml:space="preserve"> PAGEREF _Toc410051409 \h </w:instrText>
+              <w:instrText xml:space="preserve"> PAGEREF _Toc411542113 \h </w:instrText>
             </w:r>
             <w:r>
               <w:rPr>
@@ -761,7 +757,7 @@
                 <w:noProof/>
                 <w:webHidden/>
               </w:rPr>
-              <w:t>5</w:t>
+              <w:t>6</w:t>
             </w:r>
             <w:r>
               <w:rPr>
@@ -779,10 +775,12 @@
               <w:tab w:val="right" w:leader="dot" w:pos="9062"/>
             </w:tabs>
             <w:rPr>
+              <w:rFonts w:eastAsiaTheme="minorEastAsia"/>
               <w:noProof/>
+              <w:lang w:eastAsia="de-AT"/>
             </w:rPr>
           </w:pPr>
-          <w:hyperlink w:anchor="_Toc410051410" w:history="1">
+          <w:hyperlink w:anchor="_Toc411542114" w:history="1">
             <w:r>
               <w:rPr>
                 <w:rStyle w:val="Hyperlink"/>
@@ -809,7 +807,7 @@
                 <w:noProof/>
                 <w:webHidden/>
               </w:rPr>
-              <w:instrText xml:space="preserve"> PAGEREF _Toc410051410 \h </w:instrText>
+              <w:instrText xml:space="preserve"> PAGEREF _Toc411542114 \h </w:instrText>
             </w:r>
             <w:r>
               <w:rPr>
@@ -829,7 +827,7 @@
                 <w:noProof/>
                 <w:webHidden/>
               </w:rPr>
-              <w:t>5</w:t>
+              <w:t>6</w:t>
             </w:r>
             <w:r>
               <w:rPr>
@@ -847,10 +845,12 @@
               <w:tab w:val="right" w:leader="dot" w:pos="9062"/>
             </w:tabs>
             <w:rPr>
+              <w:rFonts w:eastAsiaTheme="minorEastAsia"/>
               <w:noProof/>
+              <w:lang w:eastAsia="de-AT"/>
             </w:rPr>
           </w:pPr>
-          <w:hyperlink w:anchor="_Toc410051411" w:history="1">
+          <w:hyperlink w:anchor="_Toc411542115" w:history="1">
             <w:r>
               <w:rPr>
                 <w:rStyle w:val="Hyperlink"/>
@@ -877,7 +877,7 @@
                 <w:noProof/>
                 <w:webHidden/>
               </w:rPr>
-              <w:instrText xml:space="preserve"> PAGEREF _Toc410051411 \h </w:instrText>
+              <w:instrText xml:space="preserve"> PAGEREF _Toc411542115 \h </w:instrText>
             </w:r>
             <w:r>
               <w:rPr>
@@ -897,7 +897,7 @@
                 <w:noProof/>
                 <w:webHidden/>
               </w:rPr>
-              <w:t>5</w:t>
+              <w:t>6</w:t>
             </w:r>
             <w:r>
               <w:rPr>
@@ -915,10 +915,12 @@
               <w:tab w:val="right" w:leader="dot" w:pos="9062"/>
             </w:tabs>
             <w:rPr>
+              <w:rFonts w:eastAsiaTheme="minorEastAsia"/>
               <w:noProof/>
+              <w:lang w:eastAsia="de-AT"/>
             </w:rPr>
           </w:pPr>
-          <w:hyperlink w:anchor="_Toc410051412" w:history="1">
+          <w:hyperlink w:anchor="_Toc411542116" w:history="1">
             <w:r>
               <w:rPr>
                 <w:rStyle w:val="Hyperlink"/>
@@ -945,7 +947,7 @@
                 <w:noProof/>
                 <w:webHidden/>
               </w:rPr>
-              <w:instrText xml:space="preserve"> PAGEREF _Toc410051412 \h </w:instrText>
+              <w:instrText xml:space="preserve"> PAGEREF _Toc411542116 \h </w:instrText>
             </w:r>
             <w:r>
               <w:rPr>
@@ -965,7 +967,7 @@
                 <w:noProof/>
                 <w:webHidden/>
               </w:rPr>
-              <w:t>5</w:t>
+              <w:t>6</w:t>
             </w:r>
             <w:r>
               <w:rPr>
@@ -983,10 +985,12 @@
               <w:tab w:val="right" w:leader="dot" w:pos="9062"/>
             </w:tabs>
             <w:rPr>
+              <w:rFonts w:eastAsiaTheme="minorEastAsia"/>
               <w:noProof/>
+              <w:lang w:eastAsia="de-AT"/>
             </w:rPr>
           </w:pPr>
-          <w:hyperlink w:anchor="_Toc410051413" w:history="1">
+          <w:hyperlink w:anchor="_Toc411542117" w:history="1">
             <w:r>
               <w:rPr>
                 <w:rStyle w:val="Hyperlink"/>
@@ -1013,7 +1017,7 @@
                 <w:noProof/>
                 <w:webHidden/>
               </w:rPr>
-              <w:instrText xml:space="preserve"> PAGEREF _Toc410051413 \h </w:instrText>
+              <w:instrText xml:space="preserve"> PAGEREF _Toc411542117 \h </w:instrText>
             </w:r>
             <w:r>
               <w:rPr>
@@ -1033,7 +1037,7 @@
                 <w:noProof/>
                 <w:webHidden/>
               </w:rPr>
-              <w:t>5</w:t>
+              <w:t>6</w:t>
             </w:r>
             <w:r>
               <w:rPr>
@@ -1056,7 +1060,7 @@
               <w:lang w:eastAsia="de-AT"/>
             </w:rPr>
           </w:pPr>
-          <w:hyperlink w:anchor="_Toc410051414" w:history="1">
+          <w:hyperlink w:anchor="_Toc411542118" w:history="1">
             <w:r>
               <w:rPr>
                 <w:rStyle w:val="Hyperlink"/>
@@ -1083,7 +1087,7 @@
                 <w:noProof/>
                 <w:webHidden/>
               </w:rPr>
-              <w:instrText xml:space="preserve"> PAGEREF _Toc410051414 \h </w:instrText>
+              <w:instrText xml:space="preserve"> PAGEREF _Toc411542118 \h </w:instrText>
             </w:r>
             <w:r>
               <w:rPr>
@@ -1103,7 +1107,7 @@
                 <w:noProof/>
                 <w:webHidden/>
               </w:rPr>
-              <w:t>6</w:t>
+              <w:t>7</w:t>
             </w:r>
             <w:r>
               <w:rPr>
@@ -1126,7 +1130,7 @@
               <w:lang w:eastAsia="de-AT"/>
             </w:rPr>
           </w:pPr>
-          <w:hyperlink w:anchor="_Toc410051415" w:history="1">
+          <w:hyperlink w:anchor="_Toc411542119" w:history="1">
             <w:r>
               <w:rPr>
                 <w:rStyle w:val="Hyperlink"/>
@@ -1153,7 +1157,7 @@
                 <w:noProof/>
                 <w:webHidden/>
               </w:rPr>
-              <w:instrText xml:space="preserve"> PAGEREF _Toc410051415 \h </w:instrText>
+              <w:instrText xml:space="preserve"> PAGEREF _Toc411542119 \h </w:instrText>
             </w:r>
             <w:r>
               <w:rPr>
@@ -1173,7 +1177,7 @@
                 <w:noProof/>
                 <w:webHidden/>
               </w:rPr>
-              <w:t>7</w:t>
+              <w:t>8</w:t>
             </w:r>
             <w:r>
               <w:rPr>
@@ -1196,7 +1200,7 @@
               <w:lang w:eastAsia="de-AT"/>
             </w:rPr>
           </w:pPr>
-          <w:hyperlink w:anchor="_Toc410051416" w:history="1">
+          <w:hyperlink w:anchor="_Toc411542120" w:history="1">
             <w:r>
               <w:rPr>
                 <w:rStyle w:val="Hyperlink"/>
@@ -1224,7 +1228,7 @@
                 <w:noProof/>
                 <w:webHidden/>
               </w:rPr>
-              <w:instrText xml:space="preserve"> PAGEREF _Toc410051416 \h </w:instrText>
+              <w:instrText xml:space="preserve"> PAGEREF _Toc411542120 \h </w:instrText>
             </w:r>
             <w:r>
               <w:rPr>
@@ -1244,7 +1248,7 @@
                 <w:noProof/>
                 <w:webHidden/>
               </w:rPr>
-              <w:t>8</w:t>
+              <w:t>9</w:t>
             </w:r>
             <w:r>
               <w:rPr>
@@ -1267,7 +1271,7 @@
               <w:lang w:eastAsia="de-AT"/>
             </w:rPr>
           </w:pPr>
-          <w:hyperlink w:anchor="_Toc410051417" w:history="1">
+          <w:hyperlink w:anchor="_Toc411542121" w:history="1">
             <w:r>
               <w:rPr>
                 <w:rStyle w:val="Hyperlink"/>
@@ -1295,7 +1299,7 @@
                 <w:noProof/>
                 <w:webHidden/>
               </w:rPr>
-              <w:instrText xml:space="preserve"> PAGEREF _Toc410051417 \h </w:instrText>
+              <w:instrText xml:space="preserve"> PAGEREF _Toc411542121 \h </w:instrText>
             </w:r>
             <w:r>
               <w:rPr>
@@ -1315,7 +1319,7 @@
                 <w:noProof/>
                 <w:webHidden/>
               </w:rPr>
-              <w:t>9</w:t>
+              <w:t>10</w:t>
             </w:r>
             <w:r>
               <w:rPr>
@@ -1338,7 +1342,7 @@
               <w:lang w:eastAsia="de-AT"/>
             </w:rPr>
           </w:pPr>
-          <w:hyperlink w:anchor="_Toc410051418" w:history="1">
+          <w:hyperlink w:anchor="_Toc411542122" w:history="1">
             <w:r>
               <w:rPr>
                 <w:rStyle w:val="Hyperlink"/>
@@ -1366,7 +1370,7 @@
                 <w:noProof/>
                 <w:webHidden/>
               </w:rPr>
-              <w:instrText xml:space="preserve"> PAGEREF _Toc410051418 \h </w:instrText>
+              <w:instrText xml:space="preserve"> PAGEREF _Toc411542122 \h </w:instrText>
             </w:r>
             <w:r>
               <w:rPr>
@@ -1386,7 +1390,7 @@
                 <w:noProof/>
                 <w:webHidden/>
               </w:rPr>
-              <w:t>10</w:t>
+              <w:t>11</w:t>
             </w:r>
             <w:r>
               <w:rPr>
@@ -1432,7 +1436,7 @@
         <w:pStyle w:val="berschrift1"/>
         <w:jc w:val="center"/>
       </w:pPr>
-      <w:bookmarkStart w:id="1" w:name="_Toc410051403"/>
+      <w:bookmarkStart w:id="1" w:name="_Toc411542107"/>
       <w:r>
         <w:lastRenderedPageBreak/>
         <w:t>Aufgabenstellung</w:t>
@@ -1451,7 +1455,7 @@
       <w:pPr>
         <w:pStyle w:val="berschrift2"/>
       </w:pPr>
-      <w:bookmarkStart w:id="2" w:name="_Toc410051404"/>
+      <w:bookmarkStart w:id="2" w:name="_Toc411542108"/>
       <w:r>
         <w:t>DezSys06 - Verschlüsselung</w:t>
       </w:r>
@@ -1467,44 +1471,12 @@
       </w:r>
       <w:r>
         <w:br/>
-        <w:t>Programmieren Sie eine Kommunikationsschnittstelle zwischen zwei Programmen (Sockets; Übertragung von Strings). Implementieren Sie dabei eine unsichere (</w:t>
-      </w:r>
-      <w:proofErr w:type="spellStart"/>
-      <w:r>
-        <w:t>plainText</w:t>
-      </w:r>
-      <w:proofErr w:type="spellEnd"/>
-      <w:r>
-        <w:t>) und eine sichere (</w:t>
-      </w:r>
-      <w:proofErr w:type="spellStart"/>
-      <w:r>
-        <w:t>secure-connection</w:t>
-      </w:r>
-      <w:proofErr w:type="spellEnd"/>
-      <w:r>
-        <w:t xml:space="preserve">) Übertragung. </w:t>
-      </w:r>
-    </w:p>
-    <w:p>
-      <w:r>
-        <w:t xml:space="preserve">Bei der </w:t>
-      </w:r>
-      <w:proofErr w:type="spellStart"/>
-      <w:r>
-        <w:t>secure-connection</w:t>
-      </w:r>
-      <w:proofErr w:type="spellEnd"/>
-      <w:r>
-        <w:t xml:space="preserve"> sollen Sie eine hybride Übertragung nachbilden. D.h. generieren Sie auf einer Seite einen privaten sowie einen öffentlichen Schlüssel, die zur </w:t>
-      </w:r>
-      <w:proofErr w:type="spellStart"/>
-      <w:r>
-        <w:t>Sessionkey</w:t>
-      </w:r>
-      <w:proofErr w:type="spellEnd"/>
-      <w:r>
-        <w:t xml:space="preserve"> Generierung verwendet werden. Übertragen Sie den öffentlichen Schlüssel auf die andere Seite, wo ein gemeinsamer Schlüssel für eine synchrone Verschlüsselung erzeugt wird. Der gemeinsame Schlüssel wird mit dem öffentlichen Schlüssel verschlüsselt und übertragen. Die andere Seite kann mit Hilfe des privaten Schlüssels die Nachricht entschlüsseln und erhält den gemeinsamen Schlüssel.</w:t>
+        <w:t xml:space="preserve">Programmieren Sie eine Kommunikationsschnittstelle zwischen zwei Programmen (Sockets; Übertragung von Strings). Implementieren Sie dabei eine unsichere (plainText) und eine sichere (secure-connection) Übertragung. </w:t>
+      </w:r>
+    </w:p>
+    <w:p>
+      <w:r>
+        <w:t>Bei der secure-connection sollen Sie eine hybride Übertragung nachbilden. D.h. generieren Sie auf einer Seite einen privaten sowie einen öffentlichen Schlüssel, die zur Sessionkey Generierung verwendet werden. Übertragen Sie den öffentlichen Schlüssel auf die andere Seite, wo ein gemeinsamer Schlüssel für eine synchrone Verschlüsselung erzeugt wird. Der gemeinsame Schlüssel wird mit dem öffentlichen Schlüssel verschlüsselt und übertragen. Die andere Seite kann mit Hilfe des privaten Schlüssels die Nachricht entschlüsseln und erhält den gemeinsamen Schlüssel.</w:t>
       </w:r>
       <w:r>
         <w:br/>
@@ -1512,41 +1484,16 @@
       <w:r>
         <w:br/>
       </w:r>
-      <w:proofErr w:type="spellStart"/>
       <w:r>
         <w:rPr>
           <w:b/>
           <w:bCs/>
         </w:rPr>
-        <w:t>Sniffer</w:t>
-      </w:r>
-      <w:proofErr w:type="spellEnd"/>
-      <w:r>
-        <w:rPr>
-          <w:b/>
-          <w:bCs/>
-        </w:rPr>
-        <w:t xml:space="preserve"> [4Pkt]</w:t>
+        <w:t>Sniffer [4Pkt]</w:t>
       </w:r>
       <w:r>
         <w:br/>
-        <w:t xml:space="preserve">Schreiben Sie ein </w:t>
-      </w:r>
-      <w:proofErr w:type="spellStart"/>
-      <w:r>
-        <w:t>Sniffer</w:t>
-      </w:r>
-      <w:proofErr w:type="spellEnd"/>
-      <w:r>
-        <w:t xml:space="preserve">-Programm (Bsp. mithilfe der </w:t>
-      </w:r>
-      <w:proofErr w:type="spellStart"/>
-      <w:r>
-        <w:t>jpcap</w:t>
-      </w:r>
-      <w:proofErr w:type="spellEnd"/>
-      <w:r>
-        <w:t xml:space="preserve">-Library </w:t>
+        <w:t xml:space="preserve">Schreiben Sie ein Sniffer-Programm (Bsp. mithilfe der jpcap-Library </w:t>
       </w:r>
       <w:hyperlink r:id="rId8" w:tgtFrame="_blank" w:history="1">
         <w:r>
@@ -1558,15 +1505,7 @@
         </w:r>
       </w:hyperlink>
       <w:r>
-        <w:t xml:space="preserve"> oder </w:t>
-      </w:r>
-      <w:proofErr w:type="spellStart"/>
-      <w:r>
-        <w:t>jNetPcap</w:t>
-      </w:r>
-      <w:proofErr w:type="spellEnd"/>
-      <w:r>
-        <w:t xml:space="preserve">-Library </w:t>
+        <w:t xml:space="preserve"> oder jNetPcap-Library </w:t>
       </w:r>
       <w:hyperlink r:id="rId9" w:history="1">
         <w:r>
@@ -1578,31 +1517,7 @@
         </w:r>
       </w:hyperlink>
       <w:r>
-        <w:t xml:space="preserve">), welches die </w:t>
-      </w:r>
-      <w:proofErr w:type="spellStart"/>
-      <w:r>
-        <w:t>plainText</w:t>
-      </w:r>
-      <w:proofErr w:type="spellEnd"/>
-      <w:r>
-        <w:t xml:space="preserve">-Übertragung abfangen und in einer Datei speichern kann. Versuchen Sie mit diesem </w:t>
-      </w:r>
-      <w:proofErr w:type="spellStart"/>
-      <w:r>
-        <w:t>Sniffer</w:t>
-      </w:r>
-      <w:proofErr w:type="spellEnd"/>
-      <w:r>
-        <w:t xml:space="preserve"> ebenfalls die </w:t>
-      </w:r>
-      <w:proofErr w:type="spellStart"/>
-      <w:r>
-        <w:t>secure-connection</w:t>
-      </w:r>
-      <w:proofErr w:type="spellEnd"/>
-      <w:r>
-        <w:t xml:space="preserve"> anzuzeigen.</w:t>
+        <w:t>), welches die plainText-Übertragung abfangen und in einer Datei speichern kann. Versuchen Sie mit diesem Sniffer ebenfalls die secure-connection anzuzeigen.</w:t>
       </w:r>
       <w:r>
         <w:br/>
@@ -1642,13 +1557,8 @@
       </w:r>
     </w:p>
     <w:p>
-      <w:proofErr w:type="spellStart"/>
-      <w:r>
-        <w:t>Sniffer</w:t>
-      </w:r>
-      <w:proofErr w:type="spellEnd"/>
-      <w:r>
-        <w:t>: 4 Punkte</w:t>
+      <w:r>
+        <w:t>Sniffer: 4 Punkte</w:t>
       </w:r>
     </w:p>
     <w:p>
@@ -1677,7 +1587,7 @@
         <w:pStyle w:val="berschrift1"/>
         <w:jc w:val="center"/>
       </w:pPr>
-      <w:bookmarkStart w:id="3" w:name="_Toc410051405"/>
+      <w:bookmarkStart w:id="3" w:name="_Toc411542109"/>
       <w:r>
         <w:lastRenderedPageBreak/>
         <w:t>Anforderung</w:t>
@@ -1762,21 +1672,7 @@
         <w:rPr>
           <w:b/>
         </w:rPr>
-        <w:t xml:space="preserve">Der Kommunikationsfluss muss mittels eines </w:t>
-      </w:r>
-      <w:proofErr w:type="spellStart"/>
-      <w:r>
-        <w:rPr>
-          <w:b/>
-        </w:rPr>
-        <w:t>Sniffers</w:t>
-      </w:r>
-      <w:proofErr w:type="spellEnd"/>
-      <w:r>
-        <w:rPr>
-          <w:b/>
-        </w:rPr>
-        <w:t xml:space="preserve"> bewiesen werden</w:t>
+        <w:t>Der Kommunikationsfluss muss mittels eines Sniffers bewiesen werden</w:t>
       </w:r>
       <w:r>
         <w:rPr>
@@ -1845,7 +1741,7 @@
         <w:pStyle w:val="berschrift1"/>
         <w:jc w:val="center"/>
       </w:pPr>
-      <w:bookmarkStart w:id="4" w:name="_Toc410051406"/>
+      <w:bookmarkStart w:id="4" w:name="_Toc411542110"/>
       <w:r>
         <w:lastRenderedPageBreak/>
         <w:t>Designüberlegung</w:t>
@@ -1890,105 +1786,82 @@
           <w:numId w:val="4"/>
         </w:numPr>
       </w:pPr>
-      <w:proofErr w:type="spellStart"/>
       <w:r>
         <w:t>Sniffer</w:t>
       </w:r>
-      <w:proofErr w:type="spellEnd"/>
-    </w:p>
-    <w:p>
-      <w:r>
-        <w:t xml:space="preserve">Diese Akteure werden alle Statisch von einer Hauptklasse aufgerufen. Diese Akteure öffnen einen Socket und Kommunizieren über diesen. Der Server lässt einen </w:t>
-      </w:r>
-      <w:proofErr w:type="spellStart"/>
-      <w:r>
-        <w:t>privateKey</w:t>
-      </w:r>
-      <w:proofErr w:type="spellEnd"/>
-      <w:r>
-        <w:t xml:space="preserve"> und einen </w:t>
-      </w:r>
-      <w:proofErr w:type="spellStart"/>
-      <w:r>
-        <w:t>publicKey</w:t>
-      </w:r>
-      <w:proofErr w:type="spellEnd"/>
-      <w:r>
-        <w:t xml:space="preserve"> generieren und schickt seinen </w:t>
-      </w:r>
-      <w:proofErr w:type="spellStart"/>
-      <w:r>
-        <w:t>publicKey</w:t>
-      </w:r>
-      <w:proofErr w:type="spellEnd"/>
-      <w:r>
-        <w:t xml:space="preserve"> zu den Client. Dieser erstellt einen </w:t>
-      </w:r>
-      <w:proofErr w:type="spellStart"/>
-      <w:r>
-        <w:t>sharedKey</w:t>
-      </w:r>
-      <w:proofErr w:type="spellEnd"/>
-      <w:r>
-        <w:t xml:space="preserve"> und verschlüsselt jenen mit dem </w:t>
-      </w:r>
-      <w:proofErr w:type="spellStart"/>
-      <w:r>
-        <w:t>publicKey</w:t>
-      </w:r>
-      <w:proofErr w:type="spellEnd"/>
-      <w:r>
-        <w:t xml:space="preserve">, um ihn danach wieder zurückzuschicken, wo er wieder entschlüsselt wird. Dabei ist die Art und Wiese wie der Key verschlüsselt und erstellt wird mittels eines </w:t>
-      </w:r>
-      <w:proofErr w:type="spellStart"/>
-      <w:r>
-        <w:t>Strategy</w:t>
-      </w:r>
-      <w:proofErr w:type="spellEnd"/>
-      <w:r>
-        <w:t>-Patterns dynamisch definiert.</w:t>
-      </w:r>
-    </w:p>
-    <w:p>
-      <w:pPr>
-        <w:rPr>
-          <w:rFonts w:cs="Consolas"/>
-        </w:rPr>
-      </w:pPr>
-    </w:p>
-    <w:p>
-      <w:pPr>
-        <w:rPr>
-          <w:rFonts w:ascii="Consolas" w:hAnsi="Consolas" w:cs="Consolas"/>
+    </w:p>
+    <w:p>
+      <w:r>
+        <w:t>Diese Akteure werden alle Statisch von einer Hauptklasse aufgerufen. Diese Akteure öffnen einen Socket und Kommunizieren über diesen. Der Server lässt einen privateKey und einen publicKey generieren und schickt seinen publicKey zu den Client. Dieser erstellt einen sharedKey und verschlüsselt jenen mit dem publicKey, um ihn danach wieder zurückzuschicken, wo er wieder entschlüsselt wird. Dabei ist die Art und Wiese wie der Key verschlüsselt und erstellt wird mittels eines Strategy-Patterns dynamisch definiert.</w:t>
+      </w:r>
+    </w:p>
+    <w:p>
+      <w:r>
+        <w:rPr>
+          <w:noProof/>
+          <w:lang w:eastAsia="de-AT"/>
+        </w:rPr>
+        <w:lastRenderedPageBreak/>
+        <w:drawing>
+          <wp:inline distT="0" distB="0" distL="0" distR="0">
+            <wp:extent cx="8691658" cy="3969780"/>
+            <wp:effectExtent l="0" t="2362200" r="0" b="2335770"/>
+            <wp:docPr id="1" name="Bild 1" descr="C:\Users\Wolf\Dropbox\5AHITT\GitProjects\crypto\doc\Design\Encryption.png"/>
+            <wp:cNvGraphicFramePr>
+              <a:graphicFrameLocks xmlns:a="http://schemas.openxmlformats.org/drawingml/2006/main" noChangeAspect="1"/>
+            </wp:cNvGraphicFramePr>
+            <a:graphic xmlns:a="http://schemas.openxmlformats.org/drawingml/2006/main">
+              <a:graphicData uri="http://schemas.openxmlformats.org/drawingml/2006/picture">
+                <pic:pic xmlns:pic="http://schemas.openxmlformats.org/drawingml/2006/picture">
+                  <pic:nvPicPr>
+                    <pic:cNvPr id="0" name="Picture 1" descr="C:\Users\Wolf\Dropbox\5AHITT\GitProjects\crypto\doc\Design\Encryption.png"/>
+                    <pic:cNvPicPr>
+                      <a:picLocks noChangeAspect="1" noChangeArrowheads="1"/>
+                    </pic:cNvPicPr>
+                  </pic:nvPicPr>
+                  <pic:blipFill>
+                    <a:blip r:embed="rId10"/>
+                    <a:srcRect/>
+                    <a:stretch>
+                      <a:fillRect/>
+                    </a:stretch>
+                  </pic:blipFill>
+                  <pic:spPr bwMode="auto">
+                    <a:xfrm rot="5400000">
+                      <a:off x="0" y="0"/>
+                      <a:ext cx="8693383" cy="3970568"/>
+                    </a:xfrm>
+                    <a:prstGeom prst="rect">
+                      <a:avLst/>
+                    </a:prstGeom>
+                    <a:noFill/>
+                    <a:ln w="9525">
+                      <a:noFill/>
+                      <a:miter lim="800000"/>
+                      <a:headEnd/>
+                      <a:tailEnd/>
+                    </a:ln>
+                  </pic:spPr>
+                </pic:pic>
+              </a:graphicData>
+            </a:graphic>
+          </wp:inline>
+        </w:drawing>
+      </w:r>
+    </w:p>
+    <w:p>
+      <w:pPr>
+        <w:rPr>
           <w:b/>
         </w:rPr>
       </w:pPr>
-    </w:p>
-    <w:p>
-      <w:pPr>
-        <w:rPr>
-          <w:b/>
-        </w:rPr>
-      </w:pPr>
-      <w:r>
-        <w:rPr>
-          <w:b/>
-        </w:rPr>
-        <w:tab/>
-      </w:r>
-      <w:r>
-        <w:t xml:space="preserve"> </w:t>
-      </w:r>
-      <w:r>
-        <w:br w:type="page"/>
-      </w:r>
     </w:p>
     <w:p>
       <w:pPr>
         <w:pStyle w:val="berschrift1"/>
         <w:jc w:val="center"/>
       </w:pPr>
-      <w:bookmarkStart w:id="5" w:name="_Toc410051407"/>
+      <w:bookmarkStart w:id="5" w:name="_Toc411542111"/>
       <w:r>
         <w:lastRenderedPageBreak/>
         <w:t>Technologiebeschreibung</w:t>
@@ -2000,7 +1873,7 @@
       <w:pPr>
         <w:pStyle w:val="berschrift2"/>
       </w:pPr>
-      <w:bookmarkStart w:id="6" w:name="_Toc410051408"/>
+      <w:bookmarkStart w:id="6" w:name="_Toc411542112"/>
       <w:r>
         <w:t>Sockets</w:t>
       </w:r>
@@ -2015,7 +1888,7 @@
       <w:pPr>
         <w:pStyle w:val="berschrift2"/>
       </w:pPr>
-      <w:bookmarkStart w:id="7" w:name="_Toc410051409"/>
+      <w:bookmarkStart w:id="7" w:name="_Toc411542113"/>
       <w:r>
         <w:t>Verschlüsslungsmethoden</w:t>
       </w:r>
@@ -2025,7 +1898,7 @@
       <w:pPr>
         <w:pStyle w:val="berschrift3"/>
       </w:pPr>
-      <w:bookmarkStart w:id="8" w:name="_Toc410051410"/>
+      <w:bookmarkStart w:id="8" w:name="_Toc411542114"/>
       <w:r>
         <w:t>AES</w:t>
       </w:r>
@@ -2036,7 +1909,7 @@
       <w:pPr>
         <w:pStyle w:val="berschrift3"/>
       </w:pPr>
-      <w:bookmarkStart w:id="9" w:name="_Toc410051411"/>
+      <w:bookmarkStart w:id="9" w:name="_Toc411542115"/>
       <w:r>
         <w:t>DES</w:t>
       </w:r>
@@ -2047,7 +1920,7 @@
       <w:pPr>
         <w:pStyle w:val="berschrift3"/>
       </w:pPr>
-      <w:bookmarkStart w:id="10" w:name="_Toc410051412"/>
+      <w:bookmarkStart w:id="10" w:name="_Toc411542116"/>
       <w:r>
         <w:t>RSA</w:t>
       </w:r>
@@ -2058,13 +1931,11 @@
       <w:pPr>
         <w:pStyle w:val="berschrift2"/>
       </w:pPr>
-      <w:bookmarkStart w:id="11" w:name="_Toc410051413"/>
-      <w:proofErr w:type="spellStart"/>
+      <w:bookmarkStart w:id="11" w:name="_Toc411542117"/>
       <w:r>
         <w:t>Sniffer</w:t>
       </w:r>
       <w:bookmarkEnd w:id="11"/>
-      <w:proofErr w:type="spellEnd"/>
     </w:p>
     <w:p>
       <w:pPr>
@@ -2084,7 +1955,7 @@
         <w:pStyle w:val="berschrift1"/>
         <w:jc w:val="center"/>
       </w:pPr>
-      <w:bookmarkStart w:id="12" w:name="_Toc410051414"/>
+      <w:bookmarkStart w:id="12" w:name="_Toc411542118"/>
       <w:r>
         <w:lastRenderedPageBreak/>
         <w:t>Aufwandsabschätzung und Arbeitszeitaufzeichnung</w:t>
@@ -2099,68 +1970,89 @@
           <w:b/>
         </w:rPr>
       </w:pPr>
-      <w:proofErr w:type="spellStart"/>
       <w:r>
         <w:rPr>
           <w:b/>
         </w:rPr>
-        <w:t>Janeczek</w:t>
-      </w:r>
-      <w:proofErr w:type="spellEnd"/>
-      <w:r>
+        <w:t>Janeczek:</w:t>
+      </w:r>
+    </w:p>
+    <w:p>
+      <w:pPr>
         <w:rPr>
           <w:b/>
-        </w:rPr>
-        <w:t>:</w:t>
-      </w:r>
-    </w:p>
-    <w:p>
-      <w:pPr>
+          <w:lang w:val="en-US"/>
+        </w:rPr>
+      </w:pPr>
+      <w:r>
         <w:rPr>
           <w:b/>
-        </w:rPr>
-      </w:pPr>
-      <w:proofErr w:type="spellStart"/>
+          <w:lang w:val="en-US"/>
+        </w:rPr>
+        <w:object w:dxaOrig="19180" w:dyaOrig="4894">
+          <v:shapetype id="_x0000_t75" coordsize="21600,21600" o:spt="75" o:preferrelative="t" path="m@4@5l@4@11@9@11@9@5xe" filled="f" stroked="f">
+            <v:stroke joinstyle="miter"/>
+            <v:formulas>
+              <v:f eqn="if lineDrawn pixelLineWidth 0"/>
+              <v:f eqn="sum @0 1 0"/>
+              <v:f eqn="sum 0 0 @1"/>
+              <v:f eqn="prod @2 1 2"/>
+              <v:f eqn="prod @3 21600 pixelWidth"/>
+              <v:f eqn="prod @3 21600 pixelHeight"/>
+              <v:f eqn="sum @0 0 1"/>
+              <v:f eqn="prod @6 1 2"/>
+              <v:f eqn="prod @7 21600 pixelWidth"/>
+              <v:f eqn="sum @8 21600 0"/>
+              <v:f eqn="prod @7 21600 pixelHeight"/>
+              <v:f eqn="sum @10 21600 0"/>
+            </v:formulas>
+            <v:path o:extrusionok="f" gradientshapeok="t" o:connecttype="rect"/>
+            <o:lock v:ext="edit" aspectratio="t"/>
+          </v:shapetype>
+          <v:shape id="_x0000_i1025" type="#_x0000_t75" style="width:495.85pt;height:126.45pt" o:ole="">
+            <v:imagedata r:id="rId11" o:title=""/>
+          </v:shape>
+          <o:OLEObject Type="Embed" ProgID="Excel.Sheet.8" ShapeID="_x0000_i1025" DrawAspect="Content" ObjectID="_1485284244" r:id="rId12"/>
+        </w:object>
+      </w:r>
       <w:r>
         <w:rPr>
           <w:b/>
-        </w:rPr>
-        <w:t>Some</w:t>
-      </w:r>
-      <w:proofErr w:type="spellEnd"/>
+          <w:lang w:val="en-US"/>
+        </w:rPr>
+        <w:t>Mair:</w:t>
+      </w:r>
+    </w:p>
+    <w:p>
+      <w:pPr>
+        <w:rPr>
+          <w:lang w:val="en-US"/>
+        </w:rPr>
+      </w:pPr>
+      <w:r>
+        <w:rPr>
+          <w:lang w:val="en-US"/>
+        </w:rPr>
+        <w:object w:dxaOrig="18311" w:dyaOrig="5191">
+          <v:shape id="_x0000_i1026" type="#_x0000_t75" style="width:492.75pt;height:139.6pt" o:ole="">
+            <v:imagedata r:id="rId13" o:title=""/>
+          </v:shape>
+          <o:OLEObject Type="Embed" ProgID="Excel.Sheet.8" ShapeID="_x0000_i1026" DrawAspect="Content" ObjectID="_1485284245" r:id="rId14"/>
+        </w:object>
+      </w:r>
+    </w:p>
+    <w:p>
+      <w:pPr>
+        <w:rPr>
+          <w:lang w:val="en-US"/>
+        </w:rPr>
+      </w:pPr>
       <w:r>
         <w:rPr>
           <w:b/>
-        </w:rPr>
-        <w:t xml:space="preserve"> Excel-</w:t>
-      </w:r>
-      <w:proofErr w:type="spellStart"/>
-      <w:r>
-        <w:rPr>
-          <w:b/>
-        </w:rPr>
-        <w:t>table</w:t>
-      </w:r>
-      <w:proofErr w:type="spellEnd"/>
-    </w:p>
-    <w:p>
-      <w:pPr>
-        <w:rPr>
-          <w:b/>
-        </w:rPr>
-      </w:pPr>
-    </w:p>
-    <w:p>
-      <w:pPr>
-        <w:rPr>
-          <w:b/>
-        </w:rPr>
-      </w:pPr>
-      <w:r>
-        <w:rPr>
-          <w:b/>
-        </w:rPr>
-        <w:t>Mair:</w:t>
+          <w:lang w:val="en-US"/>
+        </w:rPr>
+        <w:t>Gesamt:</w:t>
       </w:r>
     </w:p>
     <w:p>
@@ -2170,34 +2062,24 @@
           <w:color w:val="2E74B5" w:themeColor="accent1" w:themeShade="BF"/>
           <w:sz w:val="32"/>
           <w:szCs w:val="32"/>
-        </w:rPr>
-      </w:pPr>
-      <w:proofErr w:type="spellStart"/>
-      <w:r>
-        <w:rPr>
-          <w:b/>
-        </w:rPr>
-        <w:t>Some</w:t>
-      </w:r>
-      <w:proofErr w:type="spellEnd"/>
-      <w:r>
-        <w:rPr>
-          <w:b/>
-        </w:rPr>
-        <w:t xml:space="preserve"> Excel-</w:t>
-      </w:r>
-      <w:proofErr w:type="spellStart"/>
-      <w:r>
-        <w:rPr>
-          <w:b/>
-        </w:rPr>
-        <w:t>table</w:t>
-      </w:r>
-      <w:proofErr w:type="spellEnd"/>
-      <w:r>
-        <w:t xml:space="preserve"> </w:t>
-      </w:r>
-      <w:r>
+          <w:lang w:val="en-US"/>
+        </w:rPr>
+      </w:pPr>
+      <w:r>
+        <w:rPr>
+          <w:lang w:val="en-US"/>
+        </w:rPr>
+        <w:object w:dxaOrig="7982" w:dyaOrig="3939">
+          <v:shape id="_x0000_i1027" type="#_x0000_t75" style="width:241.65pt;height:119.6pt" o:ole="">
+            <v:imagedata r:id="rId15" o:title=""/>
+          </v:shape>
+          <o:OLEObject Type="Embed" ProgID="Excel.Sheet.8" ShapeID="_x0000_i1027" DrawAspect="Content" ObjectID="_1485284246" r:id="rId16"/>
+        </w:object>
+      </w:r>
+      <w:r>
+        <w:rPr>
+          <w:lang w:val="en-US"/>
+        </w:rPr>
         <w:br w:type="page"/>
       </w:r>
     </w:p>
@@ -2206,7 +2088,7 @@
         <w:pStyle w:val="berschrift1"/>
         <w:jc w:val="center"/>
       </w:pPr>
-      <w:bookmarkStart w:id="13" w:name="_Toc410051415"/>
+      <w:bookmarkStart w:id="13" w:name="_Toc411542119"/>
       <w:r>
         <w:lastRenderedPageBreak/>
         <w:t>Arbeitsdurchführung</w:t>
@@ -2221,7 +2103,13 @@
     </w:p>
     <w:p>
       <w:r>
-        <w:t>Wir haben begonnen indem wir ein Designkonzept in Form eines UML-Diagrammes erstellt haben. Allerdings mit der Intention es nicht zu dynamisch zu gestalten, um es nicht unnötig groß zu gestalten (Wir wollen immerhin rechtzeitig fertig werden). Dabei haben wir beim Design mit dem nötigsten angefangen und dann ein paar dynamische Erweiterungen hinzugefügt. Nachdem wir den ersten Ansatz unseres Designs erstellt haben, haben wir die Aufgaben fürs erste geteilt. Einer schrieb die Dokumentation während der andere sich mit dem Source Code beschäftigt. …</w:t>
+        <w:t>Wir haben begonnen indem wir ein Designkonzept in Form eines UML-Diagrammes erstellt haben. Allerdings mit der Intention es nicht zu dynamisch zu gestalten, um es nicht unnötig groß zu gestalten (Wir wollen immerhin rechtzeitig fertig werden). Dabei haben wir beim Design mit dem nötigsten angefangen und dann ein paar dynamische Erweiterungen hinzugefügt. Nachdem wir den ersten Ansatz unseres Designs erstellt haben, haben wir die Aufgaben fürs erste geteilt. Einer schrieb die Dokumentation während der andere sich mit dem Source Code beschäftigt.</w:t>
+      </w:r>
+      <w:r>
+        <w:t xml:space="preserve"> Über den Ferien ist die Arbeit nicht wirklich vorangegangen weswegen wir uns jetzt entschieden haben d</w:t>
+      </w:r>
+      <w:r>
+        <w:t>as Design-Konzept minimalisiert wird, um so Zeit zu sparen. Desweiteren haben wir uns Beispiele angeschaut, um herauszufinden wie genau die Verschlüsselung in Java funktioniert.</w:t>
       </w:r>
     </w:p>
     <w:p>
@@ -2233,8 +2121,7 @@
       <w:pPr>
         <w:pStyle w:val="berschrift1"/>
       </w:pPr>
-      <w:bookmarkStart w:id="14" w:name="_Toc410051416"/>
-      <w:proofErr w:type="spellStart"/>
+      <w:bookmarkStart w:id="14" w:name="_Toc411542120"/>
       <w:r>
         <w:rPr>
           <w:lang w:val="en-US"/>
@@ -2243,7 +2130,6 @@
         <w:t>Testbericht</w:t>
       </w:r>
       <w:bookmarkEnd w:id="14"/>
-      <w:proofErr w:type="spellEnd"/>
     </w:p>
     <w:p>
       <w:pPr>
@@ -2277,8 +2163,7 @@
           <w:lang w:val="en-US"/>
         </w:rPr>
       </w:pPr>
-      <w:bookmarkStart w:id="15" w:name="_Toc410051417"/>
-      <w:proofErr w:type="spellStart"/>
+      <w:bookmarkStart w:id="15" w:name="_Toc411542121"/>
       <w:r>
         <w:rPr>
           <w:lang w:val="en-US"/>
@@ -2287,7 +2172,6 @@
         <w:t>Conclusio</w:t>
       </w:r>
       <w:bookmarkEnd w:id="15"/>
-      <w:proofErr w:type="spellEnd"/>
     </w:p>
     <w:p>
       <w:pPr>
@@ -2326,8 +2210,7 @@
           <w:lang w:val="en-US"/>
         </w:rPr>
       </w:pPr>
-      <w:bookmarkStart w:id="16" w:name="_Toc410051418"/>
-      <w:proofErr w:type="spellStart"/>
+      <w:bookmarkStart w:id="16" w:name="_Toc411542122"/>
       <w:r>
         <w:rPr>
           <w:lang w:val="en-US"/>
@@ -2336,7 +2219,6 @@
         <w:t>Quellenangabe</w:t>
       </w:r>
       <w:bookmarkEnd w:id="16"/>
-      <w:proofErr w:type="spellEnd"/>
     </w:p>
     <w:p>
       <w:pPr>
@@ -2371,14 +2253,12 @@
         </w:rPr>
         <w:t xml:space="preserve">, </w:t>
       </w:r>
-      <w:proofErr w:type="spellStart"/>
       <w:r>
         <w:rPr>
           <w:lang w:val="en-US"/>
         </w:rPr>
         <w:t>Autor</w:t>
       </w:r>
-      <w:proofErr w:type="spellEnd"/>
       <w:r>
         <w:rPr>
           <w:b/>
@@ -2408,8 +2288,8 @@
       </w:pPr>
     </w:p>
     <w:sectPr>
-      <w:headerReference w:type="default" r:id="rId10"/>
-      <w:footerReference w:type="default" r:id="rId11"/>
+      <w:headerReference w:type="default" r:id="rId17"/>
+      <w:footerReference w:type="default" r:id="rId18"/>
       <w:pgSz w:w="11906" w:h="16838"/>
       <w:pgMar w:top="1417" w:right="1417" w:bottom="1134" w:left="1417" w:header="708" w:footer="708" w:gutter="0"/>
       <w:pgNumType w:start="0"/>
@@ -2423,7 +2303,7 @@
 
 <file path=word/endnotes.xml><?xml version="1.0" encoding="utf-8"?>
 <w:endnotes xmlns:ve="http://schemas.openxmlformats.org/markup-compatibility/2006" xmlns:o="urn:schemas-microsoft-com:office:office" xmlns:r="http://schemas.openxmlformats.org/officeDocument/2006/relationships" xmlns:m="http://schemas.openxmlformats.org/officeDocument/2006/math" xmlns:v="urn:schemas-microsoft-com:vml" xmlns:wp="http://schemas.openxmlformats.org/drawingml/2006/wordprocessingDrawing" xmlns:w10="urn:schemas-microsoft-com:office:word" xmlns:w="http://schemas.openxmlformats.org/wordprocessingml/2006/main" xmlns:wne="http://schemas.microsoft.com/office/word/2006/wordml">
-  <w:endnote w:type="separator" w:id="-1">
+  <w:endnote w:type="separator" w:id="0">
     <w:p>
       <w:pPr>
         <w:spacing w:after="0" w:line="240" w:lineRule="auto"/>
@@ -2433,7 +2313,7 @@
       </w:r>
     </w:p>
   </w:endnote>
-  <w:endnote w:type="continuationSeparator" w:id="0">
+  <w:endnote w:type="continuationSeparator" w:id="1">
     <w:p>
       <w:pPr>
         <w:spacing w:after="0" w:line="240" w:lineRule="auto"/>
@@ -2470,13 +2350,8 @@
           </w:tabs>
         </w:pPr>
         <w:r>
-          <w:t xml:space="preserve">© Christian </w:t>
+          <w:t>© Christian Janeczek</w:t>
         </w:r>
-        <w:proofErr w:type="spellStart"/>
-        <w:r>
-          <w:t>Janeczek</w:t>
-        </w:r>
-        <w:proofErr w:type="spellEnd"/>
         <w:r>
           <w:t>, Wolfgang Mair</w:t>
         </w:r>
@@ -2494,7 +2369,7 @@
             <w:rPr>
               <w:noProof/>
             </w:rPr>
-            <w:t>2</w:t>
+            <w:t>1</w:t>
           </w:r>
         </w:fldSimple>
       </w:p>
@@ -2510,7 +2385,7 @@
 
 <file path=word/footnotes.xml><?xml version="1.0" encoding="utf-8"?>
 <w:footnotes xmlns:ve="http://schemas.openxmlformats.org/markup-compatibility/2006" xmlns:o="urn:schemas-microsoft-com:office:office" xmlns:r="http://schemas.openxmlformats.org/officeDocument/2006/relationships" xmlns:m="http://schemas.openxmlformats.org/officeDocument/2006/math" xmlns:v="urn:schemas-microsoft-com:vml" xmlns:wp="http://schemas.openxmlformats.org/drawingml/2006/wordprocessingDrawing" xmlns:w10="urn:schemas-microsoft-com:office:word" xmlns:w="http://schemas.openxmlformats.org/wordprocessingml/2006/main" xmlns:wne="http://schemas.microsoft.com/office/word/2006/wordml">
-  <w:footnote w:type="separator" w:id="-1">
+  <w:footnote w:type="separator" w:id="0">
     <w:p>
       <w:pPr>
         <w:spacing w:after="0" w:line="240" w:lineRule="auto"/>
@@ -2520,7 +2395,7 @@
       </w:r>
     </w:p>
   </w:footnote>
-  <w:footnote w:type="continuationSeparator" w:id="0">
+  <w:footnote w:type="continuationSeparator" w:id="1">
     <w:p>
       <w:pPr>
         <w:spacing w:after="0" w:line="240" w:lineRule="auto"/>
@@ -2539,11 +2414,9 @@
     <w:pPr>
       <w:pStyle w:val="Kopfzeile"/>
     </w:pPr>
-    <w:proofErr w:type="spellStart"/>
     <w:r>
       <w:t>Cryptography</w:t>
     </w:r>
-    <w:proofErr w:type="spellEnd"/>
     <w:r>
       <w:tab/>
       <w:t>DEZSYS</w:t>
@@ -2556,7 +2429,7 @@
         <w:rPr>
           <w:noProof/>
         </w:rPr>
-        <w:t>26.01.2015</w:t>
+        <w:t>12.02.2015</w:t>
       </w:r>
     </w:fldSimple>
   </w:p>
@@ -3557,6 +3430,18 @@
       <w:ind w:left="440"/>
     </w:pPr>
   </w:style>
+  <w:style w:type="character" w:styleId="BesuchterHyperlink">
+    <w:name w:val="FollowedHyperlink"/>
+    <w:basedOn w:val="Absatz-Standardschriftart"/>
+    <w:uiPriority w:val="99"/>
+    <w:semiHidden/>
+    <w:unhideWhenUsed/>
+    <w:rsid w:val="008737DA"/>
+    <w:rPr>
+      <w:color w:val="954F72" w:themeColor="followedHyperlink"/>
+      <w:u w:val="single"/>
+    </w:rPr>
+  </w:style>
 </w:styles>
 </file>
 
@@ -3815,7 +3700,7 @@
   <a:extraClrSchemeLst/>
   <a:extLst>
     <a:ext uri="{05A4C25C-085E-4340-85A3-A5531E510DB2}">
-      <thm15:themeFamily xmlns:thm15="http://schemas.microsoft.com/office/thememl/2012/main" xmlns="" name="Office Theme" id="{62F939B6-93AF-4DB8-9C6B-D6C7DFDC589F}" vid="{4A3C46E8-61CC-4603-A589-7422A47A8E4A}"/>
+      <thm15:themeFamily xmlns="" xmlns:thm15="http://schemas.microsoft.com/office/thememl/2012/main" name="Office Theme" id="{62F939B6-93AF-4DB8-9C6B-D6C7DFDC589F}" vid="{4A3C46E8-61CC-4603-A589-7422A47A8E4A}"/>
     </a:ext>
   </a:extLst>
 </a:theme>
@@ -3826,7 +3711,7 @@
 </file>
 
 <file path=customXml/itemProps1.xml><?xml version="1.0" encoding="utf-8"?>
-<ds:datastoreItem xmlns:ds="http://schemas.openxmlformats.org/officeDocument/2006/customXml" ds:itemID="{B70D4F23-5D46-4613-AC4A-3B1BA74211DB}">
+<ds:datastoreItem xmlns:ds="http://schemas.openxmlformats.org/officeDocument/2006/customXml" ds:itemID="{E513773A-3487-4D40-859A-93F3AA1936D1}">
   <ds:schemaRefs>
     <ds:schemaRef ds:uri="http://schemas.openxmlformats.org/officeDocument/2006/bibliography"/>
   </ds:schemaRefs>

</xml_diff>

<commit_message>
this is really final now, i promise
</commit_message>
<xml_diff>
--- a/doc/crypto-janeczek-mair-doc.docx
+++ b/doc/crypto-janeczek-mair-doc.docx
@@ -18,72 +18,803 @@
               <w:noProof/>
               <w:lang w:eastAsia="de-AT"/>
             </w:rPr>
-            <w:pict>
-              <v:group id="Group 48" o:spid="_x0000_s1026" style="position:absolute;margin-left:0;margin-top:0;width:540pt;height:10in;z-index:-251657216;mso-width-percent:882;mso-height-percent:909;mso-position-horizontal:center;mso-position-horizontal-relative:page;mso-position-vertical:center;mso-position-vertical-relative:page;mso-width-percent:882;mso-height-percent:909" coordsize="68580,91440" o:gfxdata="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">
-                <v:group id="Group 49" o:spid="_x0000_s1027" style="position:absolute;width:68580;height:91440" coordsize="68580,91440" o:gfxdata="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">
-                  <v:rect id="Rectangle 54" o:spid="_x0000_s1028" style="position:absolute;width:68580;height:91440;visibility:visible" o:gfxdata="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" fillcolor="#485870 [3122]" stroked="f" strokeweight="1pt">
-                    <v:fill color2="#3d4b5f [2882]" angle="348" colors="0 #88acbb;6554f #88acbb" focus="100%" type="gradient"/>
-                    <v:textbox style="mso-next-textbox:#Rectangle 54" inset="54pt,54pt,1in,5in">
-                      <w:txbxContent>
-                        <w:p>
-                          <w:pPr>
-                            <w:pStyle w:val="NoSpacing"/>
-                            <w:rPr>
-                              <w:color w:val="FFFFFF" w:themeColor="background1"/>
-                              <w:sz w:val="48"/>
-                              <w:szCs w:val="48"/>
-                            </w:rPr>
-                          </w:pPr>
-                        </w:p>
-                      </w:txbxContent>
-                    </v:textbox>
-                  </v:rect>
-                  <v:group id="Group 2" o:spid="_x0000_s1029" style="position:absolute;left:25241;width:43291;height:44910" coordsize="43291,44910" o:gfxdata="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">
-                    <v:shape id="Freeform 56" o:spid="_x0000_s1030" style="position:absolute;left:15017;width:28274;height:28352;visibility:visible;mso-wrap-style:square;v-text-anchor:top" coordsize="1781,1786" o:gfxdata="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" path="m4,1786l,1782,1776,r5,5l4,1786xe" filled="f" stroked="f">
-                      <v:path arrowok="t" o:connecttype="custom" o:connectlocs="6350,2835275;0,2828925;2819400,0;2827338,7938;6350,2835275" o:connectangles="0,0,0,0,0"/>
-                    </v:shape>
-                    <v:shape id="Freeform 57" o:spid="_x0000_s1031" style="position:absolute;left:7826;top:2270;width:35465;height:35464;visibility:visible;mso-wrap-style:square;v-text-anchor:top" coordsize="2234,2234" o:gfxdata="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" path="m5,2234l,2229,2229,r5,5l5,2234xe" filled="f" stroked="f">
-                      <v:path arrowok="t" o:connecttype="custom" o:connectlocs="7938,3546475;0,3538538;3538538,0;3546475,7938;7938,3546475" o:connectangles="0,0,0,0,0"/>
-                    </v:shape>
-                    <v:shape id="Freeform 58" o:spid="_x0000_s1032" style="position:absolute;left:8413;top:1095;width:34878;height:34877;visibility:visible;mso-wrap-style:square;v-text-anchor:top" coordsize="2197,2197" o:gfxdata="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" path="m9,2197l,2193,2188,r9,10l9,2197xe" filled="f" stroked="f">
-                      <v:path arrowok="t" o:connecttype="custom" o:connectlocs="14288,3487738;0,3481388;3473450,0;3487738,15875;14288,3487738" o:connectangles="0,0,0,0,0"/>
-                    </v:shape>
-                    <v:shape id="Freeform 59" o:spid="_x0000_s1033" style="position:absolute;left:12160;top:4984;width:31131;height:31211;visibility:visible;mso-wrap-style:square;v-text-anchor:top" coordsize="1961,1966" o:gfxdata="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" path="m9,1966l,1957,1952,r9,9l9,1966xe" filled="f" stroked="f">
-                      <v:path arrowok="t" o:connecttype="custom" o:connectlocs="14288,3121025;0,3106738;3098800,0;3113088,14288;14288,3121025" o:connectangles="0,0,0,0,0"/>
-                    </v:shape>
-                    <v:shape id="Freeform 60" o:spid="_x0000_s1034" style="position:absolute;top:1539;width:43291;height:43371;visibility:visible;mso-wrap-style:square;v-text-anchor:top" coordsize="2727,2732" o:gfxdata="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" path="m,2732r,-4l2722,r5,5l,2732xe" filled="f" stroked="f">
-                      <v:path arrowok="t" o:connecttype="custom" o:connectlocs="0,4337050;0,4330700;4321175,0;4329113,7938;0,4337050" o:connectangles="0,0,0,0,0"/>
-                    </v:shape>
-                  </v:group>
-                </v:group>
-                <v:shapetype id="_x0000_t202" coordsize="21600,21600" o:spt="202" path="m,l,21600r21600,l21600,xe">
-                  <v:stroke joinstyle="miter"/>
-                  <v:path gradientshapeok="t" o:connecttype="rect"/>
-                </v:shapetype>
-                <v:shape id="Text Box 61" o:spid="_x0000_s1035" type="#_x0000_t202" style="position:absolute;left:95;top:40005;width:68434;height:37897;visibility:visible;v-text-anchor:bottom" o:gfxdata="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" filled="f" stroked="f" strokeweight=".5pt">
-                  <v:textbox style="mso-next-textbox:#Text Box 61" inset="54pt,0,1in,0">
-                    <w:txbxContent>
-                      <w:sdt>
-                        <w:sdtPr>
-                          <w:rPr>
-                            <w:rFonts w:asciiTheme="majorHAnsi" w:eastAsiaTheme="majorEastAsia" w:hAnsiTheme="majorHAnsi" w:cstheme="majorBidi"/>
-                            <w:caps/>
-                            <w:color w:val="FFFFFF" w:themeColor="background1"/>
-                            <w:sz w:val="64"/>
-                            <w:szCs w:val="64"/>
-                            <w:lang w:val="de-AT"/>
-                          </w:rPr>
-                          <w:alias w:val="Title"/>
-                          <w:tag w:val=""/>
-                          <w:id w:val="1841046763"/>
-                          <w:dataBinding w:prefixMappings="xmlns:ns0='http://purl.org/dc/elements/1.1/' xmlns:ns1='http://schemas.openxmlformats.org/package/2006/metadata/core-properties' " w:xpath="/ns1:coreProperties[1]/ns0:title[1]" w:storeItemID="{6C3C8BC8-F283-45AE-878A-BAB7291924A1}"/>
-                          <w:text/>
-                        </w:sdtPr>
-                        <w:sdtEndPr/>
-                        <w:sdtContent>
-                          <w:p>
-                            <w:pPr>
-                              <w:pStyle w:val="NoSpacing"/>
+            <mc:AlternateContent>
+              <mc:Choice Requires="wpg">
+                <w:drawing>
+                  <wp:anchor distT="0" distB="0" distL="114300" distR="114300" simplePos="0" relativeHeight="251659264" behindDoc="1" locked="0" layoutInCell="1" allowOverlap="1">
+                    <wp:simplePos x="0" y="0"/>
+                    <wp:positionH relativeFrom="page">
+                      <wp:align>center</wp:align>
+                    </wp:positionH>
+                    <wp:positionV relativeFrom="page">
+                      <wp:align>center</wp:align>
+                    </wp:positionV>
+                    <wp:extent cx="6665595" cy="9716770"/>
+                    <wp:effectExtent l="0" t="2540" r="2540" b="0"/>
+                    <wp:wrapNone/>
+                    <wp:docPr id="15" name="Group 48"/>
+                    <wp:cNvGraphicFramePr>
+                      <a:graphicFrameLocks xmlns:a="http://schemas.openxmlformats.org/drawingml/2006/main"/>
+                    </wp:cNvGraphicFramePr>
+                    <a:graphic xmlns:a="http://schemas.openxmlformats.org/drawingml/2006/main">
+                      <a:graphicData uri="http://schemas.microsoft.com/office/word/2010/wordprocessingGroup">
+                        <wpg:wgp>
+                          <wpg:cNvGrpSpPr>
+                            <a:grpSpLocks/>
+                          </wpg:cNvGrpSpPr>
+                          <wpg:grpSpPr bwMode="auto">
+                            <a:xfrm>
+                              <a:off x="0" y="0"/>
+                              <a:ext cx="6665595" cy="9716770"/>
+                              <a:chOff x="0" y="0"/>
+                              <a:chExt cx="68580" cy="91440"/>
+                            </a:xfrm>
+                          </wpg:grpSpPr>
+                          <wpg:grpSp>
+                            <wpg:cNvPr id="16" name="Group 49"/>
+                            <wpg:cNvGrpSpPr>
+                              <a:grpSpLocks/>
+                            </wpg:cNvGrpSpPr>
+                            <wpg:grpSpPr bwMode="auto">
+                              <a:xfrm>
+                                <a:off x="0" y="0"/>
+                                <a:ext cx="68580" cy="91440"/>
+                                <a:chOff x="0" y="0"/>
+                                <a:chExt cx="68580" cy="91440"/>
+                              </a:xfrm>
+                            </wpg:grpSpPr>
+                            <wps:wsp>
+                              <wps:cNvPr id="17" name="Rectangle 54"/>
+                              <wps:cNvSpPr>
+                                <a:spLocks noChangeArrowheads="1"/>
+                              </wps:cNvSpPr>
+                              <wps:spPr bwMode="auto">
+                                <a:xfrm>
+                                  <a:off x="0" y="0"/>
+                                  <a:ext cx="68580" cy="91440"/>
+                                </a:xfrm>
+                                <a:prstGeom prst="rect">
+                                  <a:avLst/>
+                                </a:prstGeom>
+                                <a:gradFill rotWithShape="0">
+                                  <a:gsLst>
+                                    <a:gs pos="0">
+                                      <a:srgbClr val="88ACBB"/>
+                                    </a:gs>
+                                    <a:gs pos="10001">
+                                      <a:srgbClr val="88ACBB"/>
+                                    </a:gs>
+                                    <a:gs pos="100000">
+                                      <a:schemeClr val="dk2">
+                                        <a:lumMod val="90000"/>
+                                        <a:lumOff val="0"/>
+                                      </a:schemeClr>
+                                    </a:gs>
+                                  </a:gsLst>
+                                  <a:lin ang="6120000" scaled="1"/>
+                                </a:gradFill>
+                                <a:ln>
+                                  <a:noFill/>
+                                </a:ln>
+                                <a:extLst>
+                                  <a:ext uri="{91240B29-F687-4F45-9708-019B960494DF}">
+                                    <a14:hiddenLine xmlns:a14="http://schemas.microsoft.com/office/drawing/2010/main" w="12700">
+                                      <a:solidFill>
+                                        <a:srgbClr val="000000"/>
+                                      </a:solidFill>
+                                      <a:miter lim="800000"/>
+                                      <a:headEnd/>
+                                      <a:tailEnd/>
+                                    </a14:hiddenLine>
+                                  </a:ext>
+                                </a:extLst>
+                              </wps:spPr>
+                              <wps:txbx>
+                                <w:txbxContent>
+                                  <w:p>
+                                    <w:pPr>
+                                      <w:pStyle w:val="NoSpacing"/>
+                                      <w:rPr>
+                                        <w:color w:val="FFFFFF" w:themeColor="background1"/>
+                                        <w:sz w:val="48"/>
+                                        <w:szCs w:val="48"/>
+                                      </w:rPr>
+                                    </w:pPr>
+                                  </w:p>
+                                </w:txbxContent>
+                              </wps:txbx>
+                              <wps:bodyPr rot="0" vert="horz" wrap="square" lIns="685800" tIns="685800" rIns="914400" bIns="4572000" anchor="t" anchorCtr="0" upright="1">
+                                <a:noAutofit/>
+                              </wps:bodyPr>
+                            </wps:wsp>
+                            <wpg:grpSp>
+                              <wpg:cNvPr id="18" name="Group 2"/>
+                              <wpg:cNvGrpSpPr>
+                                <a:grpSpLocks/>
+                              </wpg:cNvGrpSpPr>
+                              <wpg:grpSpPr bwMode="auto">
+                                <a:xfrm>
+                                  <a:off x="25241" y="0"/>
+                                  <a:ext cx="43291" cy="44910"/>
+                                  <a:chOff x="0" y="0"/>
+                                  <a:chExt cx="43291" cy="44910"/>
+                                </a:xfrm>
+                              </wpg:grpSpPr>
+                              <wps:wsp>
+                                <wps:cNvPr id="19" name="Freeform 56"/>
+                                <wps:cNvSpPr>
+                                  <a:spLocks/>
+                                </wps:cNvSpPr>
+                                <wps:spPr bwMode="auto">
+                                  <a:xfrm>
+                                    <a:off x="15017" y="0"/>
+                                    <a:ext cx="28274" cy="28352"/>
+                                  </a:xfrm>
+                                  <a:custGeom>
+                                    <a:avLst/>
+                                    <a:gdLst>
+                                      <a:gd name="T0" fmla="*/ 6350 w 1781"/>
+                                      <a:gd name="T1" fmla="*/ 2835275 h 1786"/>
+                                      <a:gd name="T2" fmla="*/ 0 w 1781"/>
+                                      <a:gd name="T3" fmla="*/ 2828925 h 1786"/>
+                                      <a:gd name="T4" fmla="*/ 2819400 w 1781"/>
+                                      <a:gd name="T5" fmla="*/ 0 h 1786"/>
+                                      <a:gd name="T6" fmla="*/ 2827338 w 1781"/>
+                                      <a:gd name="T7" fmla="*/ 7938 h 1786"/>
+                                      <a:gd name="T8" fmla="*/ 6350 w 1781"/>
+                                      <a:gd name="T9" fmla="*/ 2835275 h 1786"/>
+                                      <a:gd name="T10" fmla="*/ 0 60000 65536"/>
+                                      <a:gd name="T11" fmla="*/ 0 60000 65536"/>
+                                      <a:gd name="T12" fmla="*/ 0 60000 65536"/>
+                                      <a:gd name="T13" fmla="*/ 0 60000 65536"/>
+                                      <a:gd name="T14" fmla="*/ 0 60000 65536"/>
+                                    </a:gdLst>
+                                    <a:ahLst/>
+                                    <a:cxnLst>
+                                      <a:cxn ang="T10">
+                                        <a:pos x="T0" y="T1"/>
+                                      </a:cxn>
+                                      <a:cxn ang="T11">
+                                        <a:pos x="T2" y="T3"/>
+                                      </a:cxn>
+                                      <a:cxn ang="T12">
+                                        <a:pos x="T4" y="T5"/>
+                                      </a:cxn>
+                                      <a:cxn ang="T13">
+                                        <a:pos x="T6" y="T7"/>
+                                      </a:cxn>
+                                      <a:cxn ang="T14">
+                                        <a:pos x="T8" y="T9"/>
+                                      </a:cxn>
+                                    </a:cxnLst>
+                                    <a:rect l="0" t="0" r="r" b="b"/>
+                                    <a:pathLst>
+                                      <a:path w="1781" h="1786">
+                                        <a:moveTo>
+                                          <a:pt x="4" y="1786"/>
+                                        </a:moveTo>
+                                        <a:lnTo>
+                                          <a:pt x="0" y="1782"/>
+                                        </a:lnTo>
+                                        <a:lnTo>
+                                          <a:pt x="1776" y="0"/>
+                                        </a:lnTo>
+                                        <a:lnTo>
+                                          <a:pt x="1781" y="5"/>
+                                        </a:lnTo>
+                                        <a:lnTo>
+                                          <a:pt x="4" y="1786"/>
+                                        </a:lnTo>
+                                        <a:close/>
+                                      </a:path>
+                                    </a:pathLst>
+                                  </a:custGeom>
+                                  <a:noFill/>
+                                  <a:ln>
+                                    <a:noFill/>
+                                  </a:ln>
+                                  <a:extLst>
+                                    <a:ext uri="{909E8E84-426E-40DD-AFC4-6F175D3DCCD1}">
+                                      <a14:hiddenFill xmlns:a14="http://schemas.microsoft.com/office/drawing/2010/main">
+                                        <a:solidFill>
+                                          <a:srgbClr val="FFFFFF"/>
+                                        </a:solidFill>
+                                      </a14:hiddenFill>
+                                    </a:ext>
+                                    <a:ext uri="{91240B29-F687-4F45-9708-019B960494DF}">
+                                      <a14:hiddenLine xmlns:a14="http://schemas.microsoft.com/office/drawing/2010/main" w="9525">
+                                        <a:solidFill>
+                                          <a:srgbClr val="000000"/>
+                                        </a:solidFill>
+                                        <a:round/>
+                                        <a:headEnd/>
+                                        <a:tailEnd/>
+                                      </a14:hiddenLine>
+                                    </a:ext>
+                                  </a:extLst>
+                                </wps:spPr>
+                                <wps:bodyPr rot="0" vert="horz" wrap="square" lIns="91440" tIns="45720" rIns="91440" bIns="45720" anchor="t" anchorCtr="0" upright="1">
+                                  <a:noAutofit/>
+                                </wps:bodyPr>
+                              </wps:wsp>
+                              <wps:wsp>
+                                <wps:cNvPr id="20" name="Freeform 57"/>
+                                <wps:cNvSpPr>
+                                  <a:spLocks/>
+                                </wps:cNvSpPr>
+                                <wps:spPr bwMode="auto">
+                                  <a:xfrm>
+                                    <a:off x="7826" y="2270"/>
+                                    <a:ext cx="35465" cy="35464"/>
+                                  </a:xfrm>
+                                  <a:custGeom>
+                                    <a:avLst/>
+                                    <a:gdLst>
+                                      <a:gd name="T0" fmla="*/ 7938 w 2234"/>
+                                      <a:gd name="T1" fmla="*/ 3546475 h 2234"/>
+                                      <a:gd name="T2" fmla="*/ 0 w 2234"/>
+                                      <a:gd name="T3" fmla="*/ 3538538 h 2234"/>
+                                      <a:gd name="T4" fmla="*/ 3538538 w 2234"/>
+                                      <a:gd name="T5" fmla="*/ 0 h 2234"/>
+                                      <a:gd name="T6" fmla="*/ 3546475 w 2234"/>
+                                      <a:gd name="T7" fmla="*/ 7938 h 2234"/>
+                                      <a:gd name="T8" fmla="*/ 7938 w 2234"/>
+                                      <a:gd name="T9" fmla="*/ 3546475 h 2234"/>
+                                      <a:gd name="T10" fmla="*/ 0 60000 65536"/>
+                                      <a:gd name="T11" fmla="*/ 0 60000 65536"/>
+                                      <a:gd name="T12" fmla="*/ 0 60000 65536"/>
+                                      <a:gd name="T13" fmla="*/ 0 60000 65536"/>
+                                      <a:gd name="T14" fmla="*/ 0 60000 65536"/>
+                                    </a:gdLst>
+                                    <a:ahLst/>
+                                    <a:cxnLst>
+                                      <a:cxn ang="T10">
+                                        <a:pos x="T0" y="T1"/>
+                                      </a:cxn>
+                                      <a:cxn ang="T11">
+                                        <a:pos x="T2" y="T3"/>
+                                      </a:cxn>
+                                      <a:cxn ang="T12">
+                                        <a:pos x="T4" y="T5"/>
+                                      </a:cxn>
+                                      <a:cxn ang="T13">
+                                        <a:pos x="T6" y="T7"/>
+                                      </a:cxn>
+                                      <a:cxn ang="T14">
+                                        <a:pos x="T8" y="T9"/>
+                                      </a:cxn>
+                                    </a:cxnLst>
+                                    <a:rect l="0" t="0" r="r" b="b"/>
+                                    <a:pathLst>
+                                      <a:path w="2234" h="2234">
+                                        <a:moveTo>
+                                          <a:pt x="5" y="2234"/>
+                                        </a:moveTo>
+                                        <a:lnTo>
+                                          <a:pt x="0" y="2229"/>
+                                        </a:lnTo>
+                                        <a:lnTo>
+                                          <a:pt x="2229" y="0"/>
+                                        </a:lnTo>
+                                        <a:lnTo>
+                                          <a:pt x="2234" y="5"/>
+                                        </a:lnTo>
+                                        <a:lnTo>
+                                          <a:pt x="5" y="2234"/>
+                                        </a:lnTo>
+                                        <a:close/>
+                                      </a:path>
+                                    </a:pathLst>
+                                  </a:custGeom>
+                                  <a:noFill/>
+                                  <a:ln>
+                                    <a:noFill/>
+                                  </a:ln>
+                                  <a:extLst>
+                                    <a:ext uri="{909E8E84-426E-40DD-AFC4-6F175D3DCCD1}">
+                                      <a14:hiddenFill xmlns:a14="http://schemas.microsoft.com/office/drawing/2010/main">
+                                        <a:solidFill>
+                                          <a:srgbClr val="FFFFFF"/>
+                                        </a:solidFill>
+                                      </a14:hiddenFill>
+                                    </a:ext>
+                                    <a:ext uri="{91240B29-F687-4F45-9708-019B960494DF}">
+                                      <a14:hiddenLine xmlns:a14="http://schemas.microsoft.com/office/drawing/2010/main" w="9525">
+                                        <a:solidFill>
+                                          <a:srgbClr val="000000"/>
+                                        </a:solidFill>
+                                        <a:round/>
+                                        <a:headEnd/>
+                                        <a:tailEnd/>
+                                      </a14:hiddenLine>
+                                    </a:ext>
+                                  </a:extLst>
+                                </wps:spPr>
+                                <wps:bodyPr rot="0" vert="horz" wrap="square" lIns="91440" tIns="45720" rIns="91440" bIns="45720" anchor="t" anchorCtr="0" upright="1">
+                                  <a:noAutofit/>
+                                </wps:bodyPr>
+                              </wps:wsp>
+                              <wps:wsp>
+                                <wps:cNvPr id="21" name="Freeform 58"/>
+                                <wps:cNvSpPr>
+                                  <a:spLocks/>
+                                </wps:cNvSpPr>
+                                <wps:spPr bwMode="auto">
+                                  <a:xfrm>
+                                    <a:off x="8413" y="1095"/>
+                                    <a:ext cx="34878" cy="34877"/>
+                                  </a:xfrm>
+                                  <a:custGeom>
+                                    <a:avLst/>
+                                    <a:gdLst>
+                                      <a:gd name="T0" fmla="*/ 14288 w 2197"/>
+                                      <a:gd name="T1" fmla="*/ 3487738 h 2197"/>
+                                      <a:gd name="T2" fmla="*/ 0 w 2197"/>
+                                      <a:gd name="T3" fmla="*/ 3481388 h 2197"/>
+                                      <a:gd name="T4" fmla="*/ 3473450 w 2197"/>
+                                      <a:gd name="T5" fmla="*/ 0 h 2197"/>
+                                      <a:gd name="T6" fmla="*/ 3487738 w 2197"/>
+                                      <a:gd name="T7" fmla="*/ 15875 h 2197"/>
+                                      <a:gd name="T8" fmla="*/ 14288 w 2197"/>
+                                      <a:gd name="T9" fmla="*/ 3487738 h 2197"/>
+                                      <a:gd name="T10" fmla="*/ 0 60000 65536"/>
+                                      <a:gd name="T11" fmla="*/ 0 60000 65536"/>
+                                      <a:gd name="T12" fmla="*/ 0 60000 65536"/>
+                                      <a:gd name="T13" fmla="*/ 0 60000 65536"/>
+                                      <a:gd name="T14" fmla="*/ 0 60000 65536"/>
+                                    </a:gdLst>
+                                    <a:ahLst/>
+                                    <a:cxnLst>
+                                      <a:cxn ang="T10">
+                                        <a:pos x="T0" y="T1"/>
+                                      </a:cxn>
+                                      <a:cxn ang="T11">
+                                        <a:pos x="T2" y="T3"/>
+                                      </a:cxn>
+                                      <a:cxn ang="T12">
+                                        <a:pos x="T4" y="T5"/>
+                                      </a:cxn>
+                                      <a:cxn ang="T13">
+                                        <a:pos x="T6" y="T7"/>
+                                      </a:cxn>
+                                      <a:cxn ang="T14">
+                                        <a:pos x="T8" y="T9"/>
+                                      </a:cxn>
+                                    </a:cxnLst>
+                                    <a:rect l="0" t="0" r="r" b="b"/>
+                                    <a:pathLst>
+                                      <a:path w="2197" h="2197">
+                                        <a:moveTo>
+                                          <a:pt x="9" y="2197"/>
+                                        </a:moveTo>
+                                        <a:lnTo>
+                                          <a:pt x="0" y="2193"/>
+                                        </a:lnTo>
+                                        <a:lnTo>
+                                          <a:pt x="2188" y="0"/>
+                                        </a:lnTo>
+                                        <a:lnTo>
+                                          <a:pt x="2197" y="10"/>
+                                        </a:lnTo>
+                                        <a:lnTo>
+                                          <a:pt x="9" y="2197"/>
+                                        </a:lnTo>
+                                        <a:close/>
+                                      </a:path>
+                                    </a:pathLst>
+                                  </a:custGeom>
+                                  <a:noFill/>
+                                  <a:ln>
+                                    <a:noFill/>
+                                  </a:ln>
+                                  <a:extLst>
+                                    <a:ext uri="{909E8E84-426E-40DD-AFC4-6F175D3DCCD1}">
+                                      <a14:hiddenFill xmlns:a14="http://schemas.microsoft.com/office/drawing/2010/main">
+                                        <a:solidFill>
+                                          <a:srgbClr val="FFFFFF"/>
+                                        </a:solidFill>
+                                      </a14:hiddenFill>
+                                    </a:ext>
+                                    <a:ext uri="{91240B29-F687-4F45-9708-019B960494DF}">
+                                      <a14:hiddenLine xmlns:a14="http://schemas.microsoft.com/office/drawing/2010/main" w="9525">
+                                        <a:solidFill>
+                                          <a:srgbClr val="000000"/>
+                                        </a:solidFill>
+                                        <a:round/>
+                                        <a:headEnd/>
+                                        <a:tailEnd/>
+                                      </a14:hiddenLine>
+                                    </a:ext>
+                                  </a:extLst>
+                                </wps:spPr>
+                                <wps:bodyPr rot="0" vert="horz" wrap="square" lIns="91440" tIns="45720" rIns="91440" bIns="45720" anchor="t" anchorCtr="0" upright="1">
+                                  <a:noAutofit/>
+                                </wps:bodyPr>
+                              </wps:wsp>
+                              <wps:wsp>
+                                <wps:cNvPr id="22" name="Freeform 59"/>
+                                <wps:cNvSpPr>
+                                  <a:spLocks/>
+                                </wps:cNvSpPr>
+                                <wps:spPr bwMode="auto">
+                                  <a:xfrm>
+                                    <a:off x="12160" y="4984"/>
+                                    <a:ext cx="31131" cy="31211"/>
+                                  </a:xfrm>
+                                  <a:custGeom>
+                                    <a:avLst/>
+                                    <a:gdLst>
+                                      <a:gd name="T0" fmla="*/ 14288 w 1961"/>
+                                      <a:gd name="T1" fmla="*/ 3121025 h 1966"/>
+                                      <a:gd name="T2" fmla="*/ 0 w 1961"/>
+                                      <a:gd name="T3" fmla="*/ 3106738 h 1966"/>
+                                      <a:gd name="T4" fmla="*/ 3098800 w 1961"/>
+                                      <a:gd name="T5" fmla="*/ 0 h 1966"/>
+                                      <a:gd name="T6" fmla="*/ 3113088 w 1961"/>
+                                      <a:gd name="T7" fmla="*/ 14288 h 1966"/>
+                                      <a:gd name="T8" fmla="*/ 14288 w 1961"/>
+                                      <a:gd name="T9" fmla="*/ 3121025 h 1966"/>
+                                      <a:gd name="T10" fmla="*/ 0 60000 65536"/>
+                                      <a:gd name="T11" fmla="*/ 0 60000 65536"/>
+                                      <a:gd name="T12" fmla="*/ 0 60000 65536"/>
+                                      <a:gd name="T13" fmla="*/ 0 60000 65536"/>
+                                      <a:gd name="T14" fmla="*/ 0 60000 65536"/>
+                                    </a:gdLst>
+                                    <a:ahLst/>
+                                    <a:cxnLst>
+                                      <a:cxn ang="T10">
+                                        <a:pos x="T0" y="T1"/>
+                                      </a:cxn>
+                                      <a:cxn ang="T11">
+                                        <a:pos x="T2" y="T3"/>
+                                      </a:cxn>
+                                      <a:cxn ang="T12">
+                                        <a:pos x="T4" y="T5"/>
+                                      </a:cxn>
+                                      <a:cxn ang="T13">
+                                        <a:pos x="T6" y="T7"/>
+                                      </a:cxn>
+                                      <a:cxn ang="T14">
+                                        <a:pos x="T8" y="T9"/>
+                                      </a:cxn>
+                                    </a:cxnLst>
+                                    <a:rect l="0" t="0" r="r" b="b"/>
+                                    <a:pathLst>
+                                      <a:path w="1961" h="1966">
+                                        <a:moveTo>
+                                          <a:pt x="9" y="1966"/>
+                                        </a:moveTo>
+                                        <a:lnTo>
+                                          <a:pt x="0" y="1957"/>
+                                        </a:lnTo>
+                                        <a:lnTo>
+                                          <a:pt x="1952" y="0"/>
+                                        </a:lnTo>
+                                        <a:lnTo>
+                                          <a:pt x="1961" y="9"/>
+                                        </a:lnTo>
+                                        <a:lnTo>
+                                          <a:pt x="9" y="1966"/>
+                                        </a:lnTo>
+                                        <a:close/>
+                                      </a:path>
+                                    </a:pathLst>
+                                  </a:custGeom>
+                                  <a:noFill/>
+                                  <a:ln>
+                                    <a:noFill/>
+                                  </a:ln>
+                                  <a:extLst>
+                                    <a:ext uri="{909E8E84-426E-40DD-AFC4-6F175D3DCCD1}">
+                                      <a14:hiddenFill xmlns:a14="http://schemas.microsoft.com/office/drawing/2010/main">
+                                        <a:solidFill>
+                                          <a:srgbClr val="FFFFFF"/>
+                                        </a:solidFill>
+                                      </a14:hiddenFill>
+                                    </a:ext>
+                                    <a:ext uri="{91240B29-F687-4F45-9708-019B960494DF}">
+                                      <a14:hiddenLine xmlns:a14="http://schemas.microsoft.com/office/drawing/2010/main" w="9525">
+                                        <a:solidFill>
+                                          <a:srgbClr val="000000"/>
+                                        </a:solidFill>
+                                        <a:round/>
+                                        <a:headEnd/>
+                                        <a:tailEnd/>
+                                      </a14:hiddenLine>
+                                    </a:ext>
+                                  </a:extLst>
+                                </wps:spPr>
+                                <wps:bodyPr rot="0" vert="horz" wrap="square" lIns="91440" tIns="45720" rIns="91440" bIns="45720" anchor="t" anchorCtr="0" upright="1">
+                                  <a:noAutofit/>
+                                </wps:bodyPr>
+                              </wps:wsp>
+                              <wps:wsp>
+                                <wps:cNvPr id="23" name="Freeform 60"/>
+                                <wps:cNvSpPr>
+                                  <a:spLocks/>
+                                </wps:cNvSpPr>
+                                <wps:spPr bwMode="auto">
+                                  <a:xfrm>
+                                    <a:off x="0" y="1539"/>
+                                    <a:ext cx="43291" cy="43371"/>
+                                  </a:xfrm>
+                                  <a:custGeom>
+                                    <a:avLst/>
+                                    <a:gdLst>
+                                      <a:gd name="T0" fmla="*/ 0 w 2727"/>
+                                      <a:gd name="T1" fmla="*/ 4337050 h 2732"/>
+                                      <a:gd name="T2" fmla="*/ 0 w 2727"/>
+                                      <a:gd name="T3" fmla="*/ 4330700 h 2732"/>
+                                      <a:gd name="T4" fmla="*/ 4321175 w 2727"/>
+                                      <a:gd name="T5" fmla="*/ 0 h 2732"/>
+                                      <a:gd name="T6" fmla="*/ 4329113 w 2727"/>
+                                      <a:gd name="T7" fmla="*/ 7938 h 2732"/>
+                                      <a:gd name="T8" fmla="*/ 0 w 2727"/>
+                                      <a:gd name="T9" fmla="*/ 4337050 h 2732"/>
+                                      <a:gd name="T10" fmla="*/ 0 60000 65536"/>
+                                      <a:gd name="T11" fmla="*/ 0 60000 65536"/>
+                                      <a:gd name="T12" fmla="*/ 0 60000 65536"/>
+                                      <a:gd name="T13" fmla="*/ 0 60000 65536"/>
+                                      <a:gd name="T14" fmla="*/ 0 60000 65536"/>
+                                    </a:gdLst>
+                                    <a:ahLst/>
+                                    <a:cxnLst>
+                                      <a:cxn ang="T10">
+                                        <a:pos x="T0" y="T1"/>
+                                      </a:cxn>
+                                      <a:cxn ang="T11">
+                                        <a:pos x="T2" y="T3"/>
+                                      </a:cxn>
+                                      <a:cxn ang="T12">
+                                        <a:pos x="T4" y="T5"/>
+                                      </a:cxn>
+                                      <a:cxn ang="T13">
+                                        <a:pos x="T6" y="T7"/>
+                                      </a:cxn>
+                                      <a:cxn ang="T14">
+                                        <a:pos x="T8" y="T9"/>
+                                      </a:cxn>
+                                    </a:cxnLst>
+                                    <a:rect l="0" t="0" r="r" b="b"/>
+                                    <a:pathLst>
+                                      <a:path w="2727" h="2732">
+                                        <a:moveTo>
+                                          <a:pt x="0" y="2732"/>
+                                        </a:moveTo>
+                                        <a:lnTo>
+                                          <a:pt x="0" y="2728"/>
+                                        </a:lnTo>
+                                        <a:lnTo>
+                                          <a:pt x="2722" y="0"/>
+                                        </a:lnTo>
+                                        <a:lnTo>
+                                          <a:pt x="2727" y="5"/>
+                                        </a:lnTo>
+                                        <a:lnTo>
+                                          <a:pt x="0" y="2732"/>
+                                        </a:lnTo>
+                                        <a:close/>
+                                      </a:path>
+                                    </a:pathLst>
+                                  </a:custGeom>
+                                  <a:noFill/>
+                                  <a:ln>
+                                    <a:noFill/>
+                                  </a:ln>
+                                  <a:extLst>
+                                    <a:ext uri="{909E8E84-426E-40DD-AFC4-6F175D3DCCD1}">
+                                      <a14:hiddenFill xmlns:a14="http://schemas.microsoft.com/office/drawing/2010/main">
+                                        <a:solidFill>
+                                          <a:srgbClr val="FFFFFF"/>
+                                        </a:solidFill>
+                                      </a14:hiddenFill>
+                                    </a:ext>
+                                    <a:ext uri="{91240B29-F687-4F45-9708-019B960494DF}">
+                                      <a14:hiddenLine xmlns:a14="http://schemas.microsoft.com/office/drawing/2010/main" w="9525">
+                                        <a:solidFill>
+                                          <a:srgbClr val="000000"/>
+                                        </a:solidFill>
+                                        <a:round/>
+                                        <a:headEnd/>
+                                        <a:tailEnd/>
+                                      </a14:hiddenLine>
+                                    </a:ext>
+                                  </a:extLst>
+                                </wps:spPr>
+                                <wps:bodyPr rot="0" vert="horz" wrap="square" lIns="91440" tIns="45720" rIns="91440" bIns="45720" anchor="t" anchorCtr="0" upright="1">
+                                  <a:noAutofit/>
+                                </wps:bodyPr>
+                              </wps:wsp>
+                            </wpg:grpSp>
+                          </wpg:grpSp>
+                          <wps:wsp>
+                            <wps:cNvPr id="24" name="Text Box 61"/>
+                            <wps:cNvSpPr txBox="1">
+                              <a:spLocks noChangeArrowheads="1"/>
+                            </wps:cNvSpPr>
+                            <wps:spPr bwMode="auto">
+                              <a:xfrm>
+                                <a:off x="95" y="40005"/>
+                                <a:ext cx="68434" cy="37897"/>
+                              </a:xfrm>
+                              <a:prstGeom prst="rect">
+                                <a:avLst/>
+                              </a:prstGeom>
+                              <a:noFill/>
+                              <a:ln>
+                                <a:noFill/>
+                              </a:ln>
+                              <a:extLst>
+                                <a:ext uri="{909E8E84-426E-40DD-AFC4-6F175D3DCCD1}">
+                                  <a14:hiddenFill xmlns:a14="http://schemas.microsoft.com/office/drawing/2010/main">
+                                    <a:solidFill>
+                                      <a:srgbClr val="FFFFFF"/>
+                                    </a:solidFill>
+                                  </a14:hiddenFill>
+                                </a:ext>
+                                <a:ext uri="{91240B29-F687-4F45-9708-019B960494DF}">
+                                  <a14:hiddenLine xmlns:a14="http://schemas.microsoft.com/office/drawing/2010/main" w="6350">
+                                    <a:solidFill>
+                                      <a:srgbClr val="000000"/>
+                                    </a:solidFill>
+                                    <a:miter lim="800000"/>
+                                    <a:headEnd/>
+                                    <a:tailEnd/>
+                                  </a14:hiddenLine>
+                                </a:ext>
+                              </a:extLst>
+                            </wps:spPr>
+                            <wps:txbx>
+                              <w:txbxContent>
+                                <w:sdt>
+                                  <w:sdtPr>
+                                    <w:rPr>
+                                      <w:rFonts w:asciiTheme="majorHAnsi" w:eastAsiaTheme="majorEastAsia" w:hAnsiTheme="majorHAnsi" w:cstheme="majorBidi"/>
+                                      <w:caps/>
+                                      <w:color w:val="FFFFFF" w:themeColor="background1"/>
+                                      <w:sz w:val="64"/>
+                                      <w:szCs w:val="64"/>
+                                      <w:lang w:val="de-AT"/>
+                                    </w:rPr>
+                                    <w:alias w:val="Title"/>
+                                    <w:tag w:val=""/>
+                                    <w:id w:val="1841046763"/>
+                                    <w:dataBinding w:prefixMappings="xmlns:ns0='http://purl.org/dc/elements/1.1/' xmlns:ns1='http://schemas.openxmlformats.org/package/2006/metadata/core-properties' " w:xpath="/ns1:coreProperties[1]/ns0:title[1]" w:storeItemID="{6C3C8BC8-F283-45AE-878A-BAB7291924A1}"/>
+                                    <w:text/>
+                                  </w:sdtPr>
+                                  <w:sdtEndPr/>
+                                  <w:sdtContent>
+                                    <w:p>
+                                      <w:pPr>
+                                        <w:pStyle w:val="NoSpacing"/>
+                                        <w:rPr>
+                                          <w:rFonts w:asciiTheme="majorHAnsi" w:eastAsiaTheme="majorEastAsia" w:hAnsiTheme="majorHAnsi" w:cstheme="majorBidi"/>
+                                          <w:caps/>
+                                          <w:color w:val="FFFFFF" w:themeColor="background1"/>
+                                          <w:sz w:val="64"/>
+                                          <w:szCs w:val="64"/>
+                                          <w:lang w:val="de-AT"/>
+                                        </w:rPr>
+                                      </w:pPr>
+                                      <w:r>
+                                        <w:rPr>
+                                          <w:rFonts w:asciiTheme="majorHAnsi" w:eastAsiaTheme="majorEastAsia" w:hAnsiTheme="majorHAnsi" w:cstheme="majorBidi"/>
+                                          <w:caps/>
+                                          <w:color w:val="FFFFFF" w:themeColor="background1"/>
+                                          <w:sz w:val="64"/>
+                                          <w:szCs w:val="64"/>
+                                          <w:lang w:val="de-AT"/>
+                                        </w:rPr>
+                                        <w:t>Cryptography</w:t>
+                                      </w:r>
+                                    </w:p>
+                                  </w:sdtContent>
+                                </w:sdt>
+                                <w:sdt>
+                                  <w:sdtPr>
+                                    <w:rPr>
+                                      <w:color w:val="5B9BD5" w:themeColor="accent1"/>
+                                      <w:sz w:val="36"/>
+                                      <w:szCs w:val="36"/>
+                                      <w:lang w:val="de-AT"/>
+                                    </w:rPr>
+                                    <w:alias w:val="Subtitle"/>
+                                    <w:tag w:val=""/>
+                                    <w:id w:val="-1686441493"/>
+                                    <w:dataBinding w:prefixMappings="xmlns:ns0='http://purl.org/dc/elements/1.1/' xmlns:ns1='http://schemas.openxmlformats.org/package/2006/metadata/core-properties' " w:xpath="/ns1:coreProperties[1]/ns0:subject[1]" w:storeItemID="{6C3C8BC8-F283-45AE-878A-BAB7291924A1}"/>
+                                    <w:text/>
+                                  </w:sdtPr>
+                                  <w:sdtEndPr/>
+                                  <w:sdtContent>
+                                    <w:p>
+                                      <w:pPr>
+                                        <w:pStyle w:val="NoSpacing"/>
+                                        <w:spacing w:before="120"/>
+                                        <w:rPr>
+                                          <w:color w:val="5B9BD5" w:themeColor="accent1"/>
+                                          <w:sz w:val="36"/>
+                                          <w:szCs w:val="36"/>
+                                          <w:lang w:val="de-AT"/>
+                                        </w:rPr>
+                                      </w:pPr>
+                                      <w:r>
+                                        <w:rPr>
+                                          <w:color w:val="5B9BD5" w:themeColor="accent1"/>
+                                          <w:sz w:val="36"/>
+                                          <w:szCs w:val="36"/>
+                                          <w:lang w:val="de-AT"/>
+                                        </w:rPr>
+                                        <w:t>Programmmieren eines einfachen Verschlüsselungsprogrammes</w:t>
+                                      </w:r>
+                                    </w:p>
+                                  </w:sdtContent>
+                                </w:sdt>
+                              </w:txbxContent>
+                            </wps:txbx>
+                            <wps:bodyPr rot="0" vert="horz" wrap="square" lIns="685800" tIns="0" rIns="914400" bIns="0" anchor="b" anchorCtr="0" upright="1">
+                              <a:noAutofit/>
+                            </wps:bodyPr>
+                          </wps:wsp>
+                        </wpg:wgp>
+                      </a:graphicData>
+                    </a:graphic>
+                    <wp14:sizeRelH relativeFrom="page">
+                      <wp14:pctWidth>88200</wp14:pctWidth>
+                    </wp14:sizeRelH>
+                    <wp14:sizeRelV relativeFrom="page">
+                      <wp14:pctHeight>90900</wp14:pctHeight>
+                    </wp14:sizeRelV>
+                  </wp:anchor>
+                </w:drawing>
+              </mc:Choice>
+              <mc:Fallback>
+                <w:pict>
+                  <v:group id="Group 48" o:spid="_x0000_s1026" style="position:absolute;margin-left:0;margin-top:0;width:524.85pt;height:765.1pt;z-index:-251657216;mso-width-percent:882;mso-height-percent:909;mso-position-horizontal:center;mso-position-horizontal-relative:page;mso-position-vertical:center;mso-position-vertical-relative:page;mso-width-percent:882;mso-height-percent:909" coordsize="68580,91440" o:gfxdata="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">
+                    <v:group id="Group 49" o:spid="_x0000_s1027" style="position:absolute;width:68580;height:91440" coordsize="68580,91440" o:gfxdata="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">
+                      <v:rect id="Rectangle 54" o:spid="_x0000_s1028" style="position:absolute;width:68580;height:91440;visibility:visible;mso-wrap-style:square;v-text-anchor:top" o:gfxdata="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" fillcolor="#88acbb" stroked="f" strokeweight="1pt">
+                        <v:fill color2="#3d4b5f [2882]" angle="348" colors="0 #88acbb;6554f #88acbb;1 #3d4c5f" focus="100%" type="gradient"/>
+                        <v:textbox inset="54pt,54pt,1in,5in">
+                          <w:txbxContent>
+                            <w:p>
+                              <w:pPr>
+                                <w:pStyle w:val="NoSpacing"/>
+                                <w:rPr>
+                                  <w:color w:val="FFFFFF" w:themeColor="background1"/>
+                                  <w:sz w:val="48"/>
+                                  <w:szCs w:val="48"/>
+                                </w:rPr>
+                              </w:pPr>
+                            </w:p>
+                          </w:txbxContent>
+                        </v:textbox>
+                      </v:rect>
+                      <v:group id="Group 2" o:spid="_x0000_s1029" style="position:absolute;left:25241;width:43291;height:44910" coordsize="43291,44910" o:gfxdata="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">
+                        <v:shape id="Freeform 56" o:spid="_x0000_s1030" style="position:absolute;left:15017;width:28274;height:28352;visibility:visible;mso-wrap-style:square;v-text-anchor:top" coordsize="1781,1786" o:gfxdata="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" path="m4,1786l,1782,1776,r5,5l4,1786xe" filled="f" stroked="f">
+                          <v:path arrowok="t" o:connecttype="custom" o:connectlocs="100808,45008800;0,44907996;44758964,0;44884983,126012;100808,45008800" o:connectangles="0,0,0,0,0"/>
+                        </v:shape>
+                        <v:shape id="Freeform 57" o:spid="_x0000_s1031" style="position:absolute;left:7826;top:2270;width:35465;height:35464;visibility:visible;mso-wrap-style:square;v-text-anchor:top" coordsize="2234,2234" o:gfxdata="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" path="m5,2234l,2229,2229,r5,5l5,2234xe" filled="f" stroked="f">
+                          <v:path arrowok="t" o:connecttype="custom" o:connectlocs="126017,56299100;0,56173103;56174687,0;56300688,126013;126017,56299100" o:connectangles="0,0,0,0,0"/>
+                        </v:shape>
+                        <v:shape id="Freeform 58" o:spid="_x0000_s1032" style="position:absolute;left:8413;top:1095;width:34878;height:34877;visibility:visible;mso-wrap-style:square;v-text-anchor:top" coordsize="2197,2197" o:gfxdata="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" path="m9,2197l,2193,2188,r9,10l9,2197xe" filled="f" stroked="f">
+                          <v:path arrowok="t" o:connecttype="custom" o:connectlocs="226826,55367245;0,55266440;55142007,0;55368833,252013;226826,55367245" o:connectangles="0,0,0,0,0"/>
+                        </v:shape>
+                        <v:shape id="Freeform 59" o:spid="_x0000_s1033" style="position:absolute;left:12160;top:4984;width:31131;height:31211;visibility:visible;mso-wrap-style:square;v-text-anchor:top" coordsize="1961,1966" o:gfxdata="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" path="m9,1966l,1957,1952,r9,9l9,1966xe" filled="f" stroked="f">
+                          <v:path arrowok="t" o:connecttype="custom" o:connectlocs="226823,49547463;0,49320651;49193648,0;49420470,226827;226823,49547463" o:connectangles="0,0,0,0,0"/>
+                        </v:shape>
+                        <v:shape id="Freeform 60" o:spid="_x0000_s1034" style="position:absolute;top:1539;width:43291;height:43371;visibility:visible;mso-wrap-style:square;v-text-anchor:top" coordsize="2727,2732" o:gfxdata="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" path="m,2732r,-4l2722,r5,5l,2732xe" filled="f" stroked="f">
+                          <v:path arrowok="t" o:connecttype="custom" o:connectlocs="0,68851463;0,68750655;68598455,0;68724470,126017;0,68851463" o:connectangles="0,0,0,0,0"/>
+                        </v:shape>
+                      </v:group>
+                    </v:group>
+                    <v:shapetype id="_x0000_t202" coordsize="21600,21600" o:spt="202" path="m,l,21600r21600,l21600,xe">
+                      <v:stroke joinstyle="miter"/>
+                      <v:path gradientshapeok="t" o:connecttype="rect"/>
+                    </v:shapetype>
+                    <v:shape id="Text Box 61" o:spid="_x0000_s1035" type="#_x0000_t202" style="position:absolute;left:95;top:40005;width:68434;height:37897;visibility:visible;mso-wrap-style:square;v-text-anchor:bottom" o:gfxdata="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" filled="f" stroked="f" strokeweight=".5pt">
+                      <v:textbox inset="54pt,0,1in,0">
+                        <w:txbxContent>
+                          <w:sdt>
+                            <w:sdtPr>
                               <w:rPr>
                                 <w:rFonts w:asciiTheme="majorHAnsi" w:eastAsiaTheme="majorEastAsia" w:hAnsiTheme="majorHAnsi" w:cstheme="majorBidi"/>
                                 <w:caps/>
@@ -92,66 +823,87 @@
                                 <w:szCs w:val="64"/>
                                 <w:lang w:val="de-AT"/>
                               </w:rPr>
-                            </w:pPr>
-                            <w:r>
-                              <w:rPr>
-                                <w:rFonts w:asciiTheme="majorHAnsi" w:eastAsiaTheme="majorEastAsia" w:hAnsiTheme="majorHAnsi" w:cstheme="majorBidi"/>
-                                <w:caps/>
-                                <w:color w:val="FFFFFF" w:themeColor="background1"/>
-                                <w:sz w:val="64"/>
-                                <w:szCs w:val="64"/>
-                                <w:lang w:val="de-AT"/>
-                              </w:rPr>
-                              <w:t>Cryptography</w:t>
-                            </w:r>
-                          </w:p>
-                        </w:sdtContent>
-                      </w:sdt>
-                      <w:sdt>
-                        <w:sdtPr>
-                          <w:rPr>
-                            <w:color w:val="5B9BD5" w:themeColor="accent1"/>
-                            <w:sz w:val="36"/>
-                            <w:szCs w:val="36"/>
-                            <w:lang w:val="de-AT"/>
-                          </w:rPr>
-                          <w:alias w:val="Subtitle"/>
-                          <w:tag w:val=""/>
-                          <w:id w:val="-1686441493"/>
-                          <w:dataBinding w:prefixMappings="xmlns:ns0='http://purl.org/dc/elements/1.1/' xmlns:ns1='http://schemas.openxmlformats.org/package/2006/metadata/core-properties' " w:xpath="/ns1:coreProperties[1]/ns0:subject[1]" w:storeItemID="{6C3C8BC8-F283-45AE-878A-BAB7291924A1}"/>
-                          <w:text/>
-                        </w:sdtPr>
-                        <w:sdtEndPr/>
-                        <w:sdtContent>
-                          <w:p>
-                            <w:pPr>
-                              <w:pStyle w:val="NoSpacing"/>
-                              <w:spacing w:before="120"/>
+                              <w:alias w:val="Title"/>
+                              <w:tag w:val=""/>
+                              <w:id w:val="1841046763"/>
+                              <w:dataBinding w:prefixMappings="xmlns:ns0='http://purl.org/dc/elements/1.1/' xmlns:ns1='http://schemas.openxmlformats.org/package/2006/metadata/core-properties' " w:xpath="/ns1:coreProperties[1]/ns0:title[1]" w:storeItemID="{6C3C8BC8-F283-45AE-878A-BAB7291924A1}"/>
+                              <w:text/>
+                            </w:sdtPr>
+                            <w:sdtEndPr/>
+                            <w:sdtContent>
+                              <w:p>
+                                <w:pPr>
+                                  <w:pStyle w:val="NoSpacing"/>
+                                  <w:rPr>
+                                    <w:rFonts w:asciiTheme="majorHAnsi" w:eastAsiaTheme="majorEastAsia" w:hAnsiTheme="majorHAnsi" w:cstheme="majorBidi"/>
+                                    <w:caps/>
+                                    <w:color w:val="FFFFFF" w:themeColor="background1"/>
+                                    <w:sz w:val="64"/>
+                                    <w:szCs w:val="64"/>
+                                    <w:lang w:val="de-AT"/>
+                                  </w:rPr>
+                                </w:pPr>
+                                <w:r>
+                                  <w:rPr>
+                                    <w:rFonts w:asciiTheme="majorHAnsi" w:eastAsiaTheme="majorEastAsia" w:hAnsiTheme="majorHAnsi" w:cstheme="majorBidi"/>
+                                    <w:caps/>
+                                    <w:color w:val="FFFFFF" w:themeColor="background1"/>
+                                    <w:sz w:val="64"/>
+                                    <w:szCs w:val="64"/>
+                                    <w:lang w:val="de-AT"/>
+                                  </w:rPr>
+                                  <w:t>Cryptography</w:t>
+                                </w:r>
+                              </w:p>
+                            </w:sdtContent>
+                          </w:sdt>
+                          <w:sdt>
+                            <w:sdtPr>
                               <w:rPr>
                                 <w:color w:val="5B9BD5" w:themeColor="accent1"/>
                                 <w:sz w:val="36"/>
                                 <w:szCs w:val="36"/>
                                 <w:lang w:val="de-AT"/>
                               </w:rPr>
-                            </w:pPr>
-                            <w:r>
-                              <w:rPr>
-                                <w:color w:val="5B9BD5" w:themeColor="accent1"/>
-                                <w:sz w:val="36"/>
-                                <w:szCs w:val="36"/>
-                                <w:lang w:val="de-AT"/>
-                              </w:rPr>
-                              <w:t>Programmmieren eines einfachen Verschlüsselungsprogrammes</w:t>
-                            </w:r>
-                          </w:p>
-                        </w:sdtContent>
-                      </w:sdt>
-                    </w:txbxContent>
-                  </v:textbox>
-                </v:shape>
-                <w10:wrap anchorx="page" anchory="page"/>
-              </v:group>
-            </w:pict>
+                              <w:alias w:val="Subtitle"/>
+                              <w:tag w:val=""/>
+                              <w:id w:val="-1686441493"/>
+                              <w:dataBinding w:prefixMappings="xmlns:ns0='http://purl.org/dc/elements/1.1/' xmlns:ns1='http://schemas.openxmlformats.org/package/2006/metadata/core-properties' " w:xpath="/ns1:coreProperties[1]/ns0:subject[1]" w:storeItemID="{6C3C8BC8-F283-45AE-878A-BAB7291924A1}"/>
+                              <w:text/>
+                            </w:sdtPr>
+                            <w:sdtEndPr/>
+                            <w:sdtContent>
+                              <w:p>
+                                <w:pPr>
+                                  <w:pStyle w:val="NoSpacing"/>
+                                  <w:spacing w:before="120"/>
+                                  <w:rPr>
+                                    <w:color w:val="5B9BD5" w:themeColor="accent1"/>
+                                    <w:sz w:val="36"/>
+                                    <w:szCs w:val="36"/>
+                                    <w:lang w:val="de-AT"/>
+                                  </w:rPr>
+                                </w:pPr>
+                                <w:r>
+                                  <w:rPr>
+                                    <w:color w:val="5B9BD5" w:themeColor="accent1"/>
+                                    <w:sz w:val="36"/>
+                                    <w:szCs w:val="36"/>
+                                    <w:lang w:val="de-AT"/>
+                                  </w:rPr>
+                                  <w:t>Programmmieren eines einfachen Verschlüsselungsprogrammes</w:t>
+                                </w:r>
+                              </w:p>
+                            </w:sdtContent>
+                          </w:sdt>
+                        </w:txbxContent>
+                      </v:textbox>
+                    </v:shape>
+                    <w10:wrap anchorx="page" anchory="page"/>
+                  </v:group>
+                </w:pict>
+              </mc:Fallback>
+            </mc:AlternateContent>
           </w:r>
         </w:p>
         <w:p>
@@ -160,72 +912,207 @@
               <w:noProof/>
               <w:lang w:eastAsia="de-AT"/>
             </w:rPr>
-            <w:pict>
-              <v:shape id="Text Box 3" o:spid="_x0000_s1036" type="#_x0000_t202" style="position:absolute;margin-left:0;margin-top:674.05pt;width:240.6pt;height:53.4pt;z-index:251660288;visibility:visible;mso-position-horizontal:center;mso-position-horizontal-relative:margin" o:gfxdata="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" filled="f" stroked="f" strokeweight=".5pt">
-                <v:textbox style="mso-next-textbox:#Text Box 3">
-                  <w:txbxContent>
-                    <w:p>
-                      <w:pPr>
-                        <w:rPr>
-                          <w:color w:val="FFFFFF" w:themeColor="background1"/>
-                          <w:sz w:val="32"/>
-                          <w:szCs w:val="32"/>
-                        </w:rPr>
-                      </w:pPr>
-                      <w:r>
-                        <w:rPr>
-                          <w:color w:val="FFFFFF" w:themeColor="background1"/>
-                          <w:sz w:val="32"/>
-                          <w:szCs w:val="32"/>
-                        </w:rPr>
-                        <w:t>Janeczek, Mair</w:t>
-                      </w:r>
-                      <w:r>
-                        <w:rPr>
-                          <w:color w:val="FFFFFF" w:themeColor="background1"/>
-                          <w:sz w:val="32"/>
-                          <w:szCs w:val="32"/>
-                        </w:rPr>
-                        <w:tab/>
-                      </w:r>
-                      <w:r>
-                        <w:rPr>
-                          <w:color w:val="FFFFFF" w:themeColor="background1"/>
-                          <w:sz w:val="32"/>
-                          <w:szCs w:val="32"/>
-                        </w:rPr>
-                        <w:tab/>
-                      </w:r>
-                      <w:r>
-                        <w:rPr>
-                          <w:color w:val="FFFFFF" w:themeColor="background1"/>
-                          <w:sz w:val="32"/>
-                          <w:szCs w:val="32"/>
-                        </w:rPr>
-                        <w:t xml:space="preserve">TGM </w:t>
-                      </w:r>
-                      <w:r>
-                        <w:rPr>
-                          <w:color w:val="FFFFFF" w:themeColor="background1"/>
-                          <w:sz w:val="32"/>
-                          <w:szCs w:val="32"/>
-                        </w:rPr>
-                        <w:t>5AHIT</w:t>
-                      </w:r>
-                      <w:r>
-                        <w:rPr>
-                          <w:color w:val="FFFFFF" w:themeColor="background1"/>
-                          <w:sz w:val="32"/>
-                          <w:szCs w:val="32"/>
-                        </w:rPr>
-                        <w:t>T</w:t>
-                      </w:r>
-                    </w:p>
-                  </w:txbxContent>
-                </v:textbox>
-                <w10:wrap anchorx="margin"/>
-              </v:shape>
-            </w:pict>
+            <mc:AlternateContent>
+              <mc:Choice Requires="wps">
+                <w:drawing>
+                  <wp:anchor distT="0" distB="0" distL="114300" distR="114300" simplePos="0" relativeHeight="251660288" behindDoc="0" locked="0" layoutInCell="1" allowOverlap="1">
+                    <wp:simplePos x="0" y="0"/>
+                    <wp:positionH relativeFrom="margin">
+                      <wp:align>center</wp:align>
+                    </wp:positionH>
+                    <wp:positionV relativeFrom="paragraph">
+                      <wp:posOffset>8560435</wp:posOffset>
+                    </wp:positionV>
+                    <wp:extent cx="3055620" cy="678180"/>
+                    <wp:effectExtent l="0" t="0" r="0" b="7620"/>
+                    <wp:wrapNone/>
+                    <wp:docPr id="14" name="Text Box 3"/>
+                    <wp:cNvGraphicFramePr>
+                      <a:graphicFrameLocks xmlns:a="http://schemas.openxmlformats.org/drawingml/2006/main"/>
+                    </wp:cNvGraphicFramePr>
+                    <a:graphic xmlns:a="http://schemas.openxmlformats.org/drawingml/2006/main">
+                      <a:graphicData uri="http://schemas.microsoft.com/office/word/2010/wordprocessingShape">
+                        <wps:wsp>
+                          <wps:cNvSpPr txBox="1">
+                            <a:spLocks/>
+                          </wps:cNvSpPr>
+                          <wps:spPr>
+                            <a:xfrm>
+                              <a:off x="0" y="0"/>
+                              <a:ext cx="3055620" cy="678180"/>
+                            </a:xfrm>
+                            <a:prstGeom prst="rect">
+                              <a:avLst/>
+                            </a:prstGeom>
+                            <a:noFill/>
+                            <a:ln w="6350">
+                              <a:noFill/>
+                            </a:ln>
+                            <a:effectLst/>
+                          </wps:spPr>
+                          <wps:style>
+                            <a:lnRef idx="0">
+                              <a:schemeClr val="accent1"/>
+                            </a:lnRef>
+                            <a:fillRef idx="0">
+                              <a:schemeClr val="accent1"/>
+                            </a:fillRef>
+                            <a:effectRef idx="0">
+                              <a:schemeClr val="accent1"/>
+                            </a:effectRef>
+                            <a:fontRef idx="minor">
+                              <a:schemeClr val="dk1"/>
+                            </a:fontRef>
+                          </wps:style>
+                          <wps:txbx>
+                            <w:txbxContent>
+                              <w:p>
+                                <w:pPr>
+                                  <w:rPr>
+                                    <w:color w:val="FFFFFF" w:themeColor="background1"/>
+                                    <w:sz w:val="32"/>
+                                    <w:szCs w:val="32"/>
+                                  </w:rPr>
+                                </w:pPr>
+                                <w:r>
+                                  <w:rPr>
+                                    <w:color w:val="FFFFFF" w:themeColor="background1"/>
+                                    <w:sz w:val="32"/>
+                                    <w:szCs w:val="32"/>
+                                  </w:rPr>
+                                  <w:t>Janeczek, Mair</w:t>
+                                </w:r>
+                                <w:r>
+                                  <w:rPr>
+                                    <w:color w:val="FFFFFF" w:themeColor="background1"/>
+                                    <w:sz w:val="32"/>
+                                    <w:szCs w:val="32"/>
+                                  </w:rPr>
+                                  <w:tab/>
+                                </w:r>
+                                <w:r>
+                                  <w:rPr>
+                                    <w:color w:val="FFFFFF" w:themeColor="background1"/>
+                                    <w:sz w:val="32"/>
+                                    <w:szCs w:val="32"/>
+                                  </w:rPr>
+                                  <w:tab/>
+                                </w:r>
+                                <w:r>
+                                  <w:rPr>
+                                    <w:color w:val="FFFFFF" w:themeColor="background1"/>
+                                    <w:sz w:val="32"/>
+                                    <w:szCs w:val="32"/>
+                                  </w:rPr>
+                                  <w:t xml:space="preserve">TGM </w:t>
+                                </w:r>
+                                <w:r>
+                                  <w:rPr>
+                                    <w:color w:val="FFFFFF" w:themeColor="background1"/>
+                                    <w:sz w:val="32"/>
+                                    <w:szCs w:val="32"/>
+                                  </w:rPr>
+                                  <w:t>5AHIT</w:t>
+                                </w:r>
+                                <w:r>
+                                  <w:rPr>
+                                    <w:color w:val="FFFFFF" w:themeColor="background1"/>
+                                    <w:sz w:val="32"/>
+                                    <w:szCs w:val="32"/>
+                                  </w:rPr>
+                                  <w:t>T</w:t>
+                                </w:r>
+                              </w:p>
+                            </w:txbxContent>
+                          </wps:txbx>
+                          <wps:bodyPr rot="0" spcFirstLastPara="0" vertOverflow="overflow" horzOverflow="overflow" vert="horz" wrap="square" lIns="91440" tIns="45720" rIns="91440" bIns="45720" numCol="1" spcCol="0" rtlCol="0" fromWordArt="0" anchor="t" anchorCtr="0" forceAA="0" compatLnSpc="1">
+                            <a:prstTxWarp prst="textNoShape">
+                              <a:avLst/>
+                            </a:prstTxWarp>
+                            <a:noAutofit/>
+                          </wps:bodyPr>
+                        </wps:wsp>
+                      </a:graphicData>
+                    </a:graphic>
+                    <wp14:sizeRelH relativeFrom="page">
+                      <wp14:pctWidth>0</wp14:pctWidth>
+                    </wp14:sizeRelH>
+                    <wp14:sizeRelV relativeFrom="page">
+                      <wp14:pctHeight>0</wp14:pctHeight>
+                    </wp14:sizeRelV>
+                  </wp:anchor>
+                </w:drawing>
+              </mc:Choice>
+              <mc:Fallback>
+                <w:pict>
+                  <v:shape id="Text Box 3" o:spid="_x0000_s1036" type="#_x0000_t202" style="position:absolute;margin-left:0;margin-top:674.05pt;width:240.6pt;height:53.4pt;z-index:251660288;visibility:visible;mso-wrap-style:square;mso-width-percent:0;mso-height-percent:0;mso-wrap-distance-left:9pt;mso-wrap-distance-top:0;mso-wrap-distance-right:9pt;mso-wrap-distance-bottom:0;mso-position-horizontal:center;mso-position-horizontal-relative:margin;mso-position-vertical:absolute;mso-position-vertical-relative:text;mso-width-percent:0;mso-height-percent:0;mso-width-relative:page;mso-height-relative:page;v-text-anchor:top" o:gfxdata="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" filled="f" stroked="f" strokeweight=".5pt">
+                    <v:path arrowok="t"/>
+                    <v:textbox>
+                      <w:txbxContent>
+                        <w:p>
+                          <w:pPr>
+                            <w:rPr>
+                              <w:color w:val="FFFFFF" w:themeColor="background1"/>
+                              <w:sz w:val="32"/>
+                              <w:szCs w:val="32"/>
+                            </w:rPr>
+                          </w:pPr>
+                          <w:r>
+                            <w:rPr>
+                              <w:color w:val="FFFFFF" w:themeColor="background1"/>
+                              <w:sz w:val="32"/>
+                              <w:szCs w:val="32"/>
+                            </w:rPr>
+                            <w:t>Janeczek, Mair</w:t>
+                          </w:r>
+                          <w:r>
+                            <w:rPr>
+                              <w:color w:val="FFFFFF" w:themeColor="background1"/>
+                              <w:sz w:val="32"/>
+                              <w:szCs w:val="32"/>
+                            </w:rPr>
+                            <w:tab/>
+                          </w:r>
+                          <w:r>
+                            <w:rPr>
+                              <w:color w:val="FFFFFF" w:themeColor="background1"/>
+                              <w:sz w:val="32"/>
+                              <w:szCs w:val="32"/>
+                            </w:rPr>
+                            <w:tab/>
+                          </w:r>
+                          <w:r>
+                            <w:rPr>
+                              <w:color w:val="FFFFFF" w:themeColor="background1"/>
+                              <w:sz w:val="32"/>
+                              <w:szCs w:val="32"/>
+                            </w:rPr>
+                            <w:t xml:space="preserve">TGM </w:t>
+                          </w:r>
+                          <w:r>
+                            <w:rPr>
+                              <w:color w:val="FFFFFF" w:themeColor="background1"/>
+                              <w:sz w:val="32"/>
+                              <w:szCs w:val="32"/>
+                            </w:rPr>
+                            <w:t>5AHIT</w:t>
+                          </w:r>
+                          <w:r>
+                            <w:rPr>
+                              <w:color w:val="FFFFFF" w:themeColor="background1"/>
+                              <w:sz w:val="32"/>
+                              <w:szCs w:val="32"/>
+                            </w:rPr>
+                            <w:t>T</w:t>
+                          </w:r>
+                        </w:p>
+                      </w:txbxContent>
+                    </v:textbox>
+                    <w10:wrap anchorx="margin"/>
+                  </v:shape>
+                </w:pict>
+              </mc:Fallback>
+            </mc:AlternateContent>
           </w:r>
           <w:r>
             <w:br w:type="page"/>
@@ -264,7 +1151,15 @@
             <w:rPr>
               <w:lang w:val="de-AT"/>
             </w:rPr>
-            <w:t>Inhaltsverzeichnis</w:t>
+            <w:t>Inhaltsver</w:t>
+          </w:r>
+          <w:bookmarkStart w:id="0" w:name="_GoBack"/>
+          <w:bookmarkEnd w:id="0"/>
+          <w:r>
+            <w:rPr>
+              <w:lang w:val="de-AT"/>
+            </w:rPr>
+            <w:t>zeichnis</w:t>
           </w:r>
         </w:p>
         <w:p>
@@ -291,7 +1186,7 @@
           <w:r>
             <w:fldChar w:fldCharType="separate"/>
           </w:r>
-          <w:hyperlink w:anchor="_Toc411574822" w:history="1">
+          <w:hyperlink w:anchor="_Toc411583959" w:history="1">
             <w:r>
               <w:rPr>
                 <w:rStyle w:val="Hyperlink"/>
@@ -318,7 +1213,7 @@
                 <w:noProof/>
                 <w:webHidden/>
               </w:rPr>
-              <w:instrText xml:space="preserve"> PAGEREF _Toc411574822 \h </w:instrText>
+              <w:instrText xml:space="preserve"> PAGEREF _Toc411583959 \h </w:instrText>
             </w:r>
             <w:r>
               <w:rPr>
@@ -361,7 +1256,7 @@
               <w:lang w:eastAsia="de-AT"/>
             </w:rPr>
           </w:pPr>
-          <w:hyperlink w:anchor="_Toc411574823" w:history="1">
+          <w:hyperlink w:anchor="_Toc411583960" w:history="1">
             <w:r>
               <w:rPr>
                 <w:rStyle w:val="Hyperlink"/>
@@ -388,7 +1283,7 @@
                 <w:noProof/>
                 <w:webHidden/>
               </w:rPr>
-              <w:instrText xml:space="preserve"> PAGEREF _Toc411574823 \h </w:instrText>
+              <w:instrText xml:space="preserve"> PAGEREF _Toc411583960 \h </w:instrText>
             </w:r>
             <w:r>
               <w:rPr>
@@ -431,7 +1326,7 @@
               <w:lang w:eastAsia="de-AT"/>
             </w:rPr>
           </w:pPr>
-          <w:hyperlink w:anchor="_Toc411574824" w:history="1">
+          <w:hyperlink w:anchor="_Toc411583961" w:history="1">
             <w:r>
               <w:rPr>
                 <w:rStyle w:val="Hyperlink"/>
@@ -458,7 +1353,7 @@
                 <w:noProof/>
                 <w:webHidden/>
               </w:rPr>
-              <w:instrText xml:space="preserve"> PAGEREF _Toc411574824 \h </w:instrText>
+              <w:instrText xml:space="preserve"> PAGEREF _Toc411583961 \h </w:instrText>
             </w:r>
             <w:r>
               <w:rPr>
@@ -501,7 +1396,7 @@
               <w:lang w:eastAsia="de-AT"/>
             </w:rPr>
           </w:pPr>
-          <w:hyperlink w:anchor="_Toc411574825" w:history="1">
+          <w:hyperlink w:anchor="_Toc411583962" w:history="1">
             <w:r>
               <w:rPr>
                 <w:rStyle w:val="Hyperlink"/>
@@ -528,7 +1423,7 @@
                 <w:noProof/>
                 <w:webHidden/>
               </w:rPr>
-              <w:instrText xml:space="preserve"> PAGEREF _Toc411574825 \h </w:instrText>
+              <w:instrText xml:space="preserve"> PAGEREF _Toc411583962 \h </w:instrText>
             </w:r>
             <w:r>
               <w:rPr>
@@ -571,11 +1466,12 @@
               <w:lang w:eastAsia="de-AT"/>
             </w:rPr>
           </w:pPr>
-          <w:hyperlink w:anchor="_Toc411574826" w:history="1">
+          <w:hyperlink w:anchor="_Toc411583963" w:history="1">
             <w:r>
               <w:rPr>
                 <w:rStyle w:val="Hyperlink"/>
                 <w:noProof/>
+                <w:lang w:val="en-US"/>
               </w:rPr>
               <w:t>Technologiebeschreibung</w:t>
             </w:r>
@@ -598,7 +1494,7 @@
                 <w:noProof/>
                 <w:webHidden/>
               </w:rPr>
-              <w:instrText xml:space="preserve"> PAGEREF _Toc411574826 \h </w:instrText>
+              <w:instrText xml:space="preserve"> PAGEREF _Toc411583963 \h </w:instrText>
             </w:r>
             <w:r>
               <w:rPr>
@@ -641,11 +1537,12 @@
               <w:lang w:eastAsia="de-AT"/>
             </w:rPr>
           </w:pPr>
-          <w:hyperlink w:anchor="_Toc411574827" w:history="1">
+          <w:hyperlink w:anchor="_Toc411583964" w:history="1">
             <w:r>
               <w:rPr>
                 <w:rStyle w:val="Hyperlink"/>
                 <w:noProof/>
+                <w:lang w:val="en-US"/>
               </w:rPr>
               <w:t>Sockets</w:t>
             </w:r>
@@ -668,7 +1565,7 @@
                 <w:noProof/>
                 <w:webHidden/>
               </w:rPr>
-              <w:instrText xml:space="preserve"> PAGEREF _Toc411574827 \h </w:instrText>
+              <w:instrText xml:space="preserve"> PAGEREF _Toc411583964 \h </w:instrText>
             </w:r>
             <w:r>
               <w:rPr>
@@ -711,13 +1608,14 @@
               <w:lang w:eastAsia="de-AT"/>
             </w:rPr>
           </w:pPr>
-          <w:hyperlink w:anchor="_Toc411574828" w:history="1">
+          <w:hyperlink w:anchor="_Toc411583965" w:history="1">
             <w:r>
               <w:rPr>
                 <w:rStyle w:val="Hyperlink"/>
                 <w:noProof/>
-              </w:rPr>
-              <w:t>Verschlüsslungsmethoden</w:t>
+                <w:lang w:val="en-US"/>
+              </w:rPr>
+              <w:t>Verschlüsselungsmethoden</w:t>
             </w:r>
             <w:r>
               <w:rPr>
@@ -738,7 +1636,7 @@
                 <w:noProof/>
                 <w:webHidden/>
               </w:rPr>
-              <w:instrText xml:space="preserve"> PAGEREF _Toc411574828 \h </w:instrText>
+              <w:instrText xml:space="preserve"> PAGEREF _Toc411583965 \h </w:instrText>
             </w:r>
             <w:r>
               <w:rPr>
@@ -781,11 +1679,12 @@
               <w:lang w:eastAsia="de-AT"/>
             </w:rPr>
           </w:pPr>
-          <w:hyperlink w:anchor="_Toc411574829" w:history="1">
+          <w:hyperlink w:anchor="_Toc411583966" w:history="1">
             <w:r>
               <w:rPr>
                 <w:rStyle w:val="Hyperlink"/>
                 <w:noProof/>
+                <w:lang w:val="en-US"/>
               </w:rPr>
               <w:t>AES</w:t>
             </w:r>
@@ -808,7 +1707,7 @@
                 <w:noProof/>
                 <w:webHidden/>
               </w:rPr>
-              <w:instrText xml:space="preserve"> PAGEREF _Toc411574829 \h </w:instrText>
+              <w:instrText xml:space="preserve"> PAGEREF _Toc411583966 \h </w:instrText>
             </w:r>
             <w:r>
               <w:rPr>
@@ -851,11 +1750,12 @@
               <w:lang w:eastAsia="de-AT"/>
             </w:rPr>
           </w:pPr>
-          <w:hyperlink w:anchor="_Toc411574830" w:history="1">
+          <w:hyperlink w:anchor="_Toc411583967" w:history="1">
             <w:r>
               <w:rPr>
                 <w:rStyle w:val="Hyperlink"/>
                 <w:noProof/>
+                <w:lang w:val="en-US"/>
               </w:rPr>
               <w:t>DES</w:t>
             </w:r>
@@ -878,7 +1778,7 @@
                 <w:noProof/>
                 <w:webHidden/>
               </w:rPr>
-              <w:instrText xml:space="preserve"> PAGEREF _Toc411574830 \h </w:instrText>
+              <w:instrText xml:space="preserve"> PAGEREF _Toc411583967 \h </w:instrText>
             </w:r>
             <w:r>
               <w:rPr>
@@ -921,11 +1821,12 @@
               <w:lang w:eastAsia="de-AT"/>
             </w:rPr>
           </w:pPr>
-          <w:hyperlink w:anchor="_Toc411574831" w:history="1">
+          <w:hyperlink w:anchor="_Toc411583968" w:history="1">
             <w:r>
               <w:rPr>
                 <w:rStyle w:val="Hyperlink"/>
                 <w:noProof/>
+                <w:lang w:val="en-US"/>
               </w:rPr>
               <w:t>RSA</w:t>
             </w:r>
@@ -948,7 +1849,7 @@
                 <w:noProof/>
                 <w:webHidden/>
               </w:rPr>
-              <w:instrText xml:space="preserve"> PAGEREF _Toc411574831 \h </w:instrText>
+              <w:instrText xml:space="preserve"> PAGEREF _Toc411583968 \h </w:instrText>
             </w:r>
             <w:r>
               <w:rPr>
@@ -991,12 +1892,11 @@
               <w:lang w:eastAsia="de-AT"/>
             </w:rPr>
           </w:pPr>
-          <w:hyperlink w:anchor="_Toc411574832" w:history="1">
+          <w:hyperlink w:anchor="_Toc411583969" w:history="1">
             <w:r>
               <w:rPr>
                 <w:rStyle w:val="Hyperlink"/>
                 <w:noProof/>
-                <w:lang w:val="en-GB"/>
               </w:rPr>
               <w:t>Sniffer</w:t>
             </w:r>
@@ -1019,7 +1919,7 @@
                 <w:noProof/>
                 <w:webHidden/>
               </w:rPr>
-              <w:instrText xml:space="preserve"> PAGEREF _Toc411574832 \h </w:instrText>
+              <w:instrText xml:space="preserve"> PAGEREF _Toc411583969 \h </w:instrText>
             </w:r>
             <w:r>
               <w:rPr>
@@ -1062,7 +1962,7 @@
               <w:lang w:eastAsia="de-AT"/>
             </w:rPr>
           </w:pPr>
-          <w:hyperlink w:anchor="_Toc411574833" w:history="1">
+          <w:hyperlink w:anchor="_Toc411583970" w:history="1">
             <w:r>
               <w:rPr>
                 <w:rStyle w:val="Hyperlink"/>
@@ -1089,7 +1989,7 @@
                 <w:noProof/>
                 <w:webHidden/>
               </w:rPr>
-              <w:instrText xml:space="preserve"> PAGEREF _Toc411574833 \h </w:instrText>
+              <w:instrText xml:space="preserve"> PAGEREF _Toc411583970 \h </w:instrText>
             </w:r>
             <w:r>
               <w:rPr>
@@ -1132,7 +2032,7 @@
               <w:lang w:eastAsia="de-AT"/>
             </w:rPr>
           </w:pPr>
-          <w:hyperlink w:anchor="_Toc411574834" w:history="1">
+          <w:hyperlink w:anchor="_Toc411583971" w:history="1">
             <w:r>
               <w:rPr>
                 <w:rStyle w:val="Hyperlink"/>
@@ -1159,7 +2059,7 @@
                 <w:noProof/>
                 <w:webHidden/>
               </w:rPr>
-              <w:instrText xml:space="preserve"> PAGEREF _Toc411574834 \h </w:instrText>
+              <w:instrText xml:space="preserve"> PAGEREF _Toc411583971 \h </w:instrText>
             </w:r>
             <w:r>
               <w:rPr>
@@ -1202,7 +2102,7 @@
               <w:lang w:eastAsia="de-AT"/>
             </w:rPr>
           </w:pPr>
-          <w:hyperlink w:anchor="_Toc411574835" w:history="1">
+          <w:hyperlink w:anchor="_Toc411583972" w:history="1">
             <w:r>
               <w:rPr>
                 <w:rStyle w:val="Hyperlink"/>
@@ -1230,7 +2130,7 @@
                 <w:noProof/>
                 <w:webHidden/>
               </w:rPr>
-              <w:instrText xml:space="preserve"> PAGEREF _Toc411574835 \h </w:instrText>
+              <w:instrText xml:space="preserve"> PAGEREF _Toc411583972 \h </w:instrText>
             </w:r>
             <w:r>
               <w:rPr>
@@ -1251,6 +2151,148 @@
                 <w:webHidden/>
               </w:rPr>
               <w:t>10</w:t>
+            </w:r>
+            <w:r>
+              <w:rPr>
+                <w:noProof/>
+                <w:webHidden/>
+              </w:rPr>
+              <w:fldChar w:fldCharType="end"/>
+            </w:r>
+          </w:hyperlink>
+        </w:p>
+        <w:p>
+          <w:pPr>
+            <w:pStyle w:val="TOC2"/>
+            <w:tabs>
+              <w:tab w:val="right" w:leader="dot" w:pos="9062"/>
+            </w:tabs>
+            <w:rPr>
+              <w:rFonts w:eastAsiaTheme="minorEastAsia"/>
+              <w:noProof/>
+              <w:lang w:eastAsia="de-AT"/>
+            </w:rPr>
+          </w:pPr>
+          <w:hyperlink w:anchor="_Toc411583973" w:history="1">
+            <w:r>
+              <w:rPr>
+                <w:rStyle w:val="Hyperlink"/>
+                <w:noProof/>
+                <w:lang w:val="en-US"/>
+              </w:rPr>
+              <w:t>Secure Transmission:</w:t>
+            </w:r>
+            <w:r>
+              <w:rPr>
+                <w:noProof/>
+                <w:webHidden/>
+              </w:rPr>
+              <w:tab/>
+            </w:r>
+            <w:r>
+              <w:rPr>
+                <w:noProof/>
+                <w:webHidden/>
+              </w:rPr>
+              <w:fldChar w:fldCharType="begin"/>
+            </w:r>
+            <w:r>
+              <w:rPr>
+                <w:noProof/>
+                <w:webHidden/>
+              </w:rPr>
+              <w:instrText xml:space="preserve"> PAGEREF _Toc411583973 \h </w:instrText>
+            </w:r>
+            <w:r>
+              <w:rPr>
+                <w:noProof/>
+                <w:webHidden/>
+              </w:rPr>
+            </w:r>
+            <w:r>
+              <w:rPr>
+                <w:noProof/>
+                <w:webHidden/>
+              </w:rPr>
+              <w:fldChar w:fldCharType="separate"/>
+            </w:r>
+            <w:r>
+              <w:rPr>
+                <w:noProof/>
+                <w:webHidden/>
+              </w:rPr>
+              <w:t>10</w:t>
+            </w:r>
+            <w:r>
+              <w:rPr>
+                <w:noProof/>
+                <w:webHidden/>
+              </w:rPr>
+              <w:fldChar w:fldCharType="end"/>
+            </w:r>
+          </w:hyperlink>
+        </w:p>
+        <w:p>
+          <w:pPr>
+            <w:pStyle w:val="TOC2"/>
+            <w:tabs>
+              <w:tab w:val="right" w:leader="dot" w:pos="9062"/>
+            </w:tabs>
+            <w:rPr>
+              <w:rFonts w:eastAsiaTheme="minorEastAsia"/>
+              <w:noProof/>
+              <w:lang w:eastAsia="de-AT"/>
+            </w:rPr>
+          </w:pPr>
+          <w:hyperlink w:anchor="_Toc411583974" w:history="1">
+            <w:r>
+              <w:rPr>
+                <w:rStyle w:val="Hyperlink"/>
+                <w:noProof/>
+                <w:lang w:val="en-US"/>
+              </w:rPr>
+              <w:t>Plain/Insecure Transmission:</w:t>
+            </w:r>
+            <w:r>
+              <w:rPr>
+                <w:noProof/>
+                <w:webHidden/>
+              </w:rPr>
+              <w:tab/>
+            </w:r>
+            <w:r>
+              <w:rPr>
+                <w:noProof/>
+                <w:webHidden/>
+              </w:rPr>
+              <w:fldChar w:fldCharType="begin"/>
+            </w:r>
+            <w:r>
+              <w:rPr>
+                <w:noProof/>
+                <w:webHidden/>
+              </w:rPr>
+              <w:instrText xml:space="preserve"> PAGEREF _Toc411583974 \h </w:instrText>
+            </w:r>
+            <w:r>
+              <w:rPr>
+                <w:noProof/>
+                <w:webHidden/>
+              </w:rPr>
+            </w:r>
+            <w:r>
+              <w:rPr>
+                <w:noProof/>
+                <w:webHidden/>
+              </w:rPr>
+              <w:fldChar w:fldCharType="separate"/>
+            </w:r>
+            <w:r>
+              <w:rPr>
+                <w:noProof/>
+                <w:webHidden/>
+              </w:rPr>
+              <w:t>12</w:t>
             </w:r>
             <w:r>
               <w:rPr>
@@ -1273,14 +2315,14 @@
               <w:lang w:eastAsia="de-AT"/>
             </w:rPr>
           </w:pPr>
-          <w:hyperlink w:anchor="_Toc411574836" w:history="1">
+          <w:hyperlink w:anchor="_Toc411583975" w:history="1">
             <w:r>
               <w:rPr>
                 <w:rStyle w:val="Hyperlink"/>
                 <w:noProof/>
                 <w:lang w:val="en-US"/>
               </w:rPr>
-              <w:t>Conclusio</w:t>
+              <w:t>Quellenangabe</w:t>
             </w:r>
             <w:r>
               <w:rPr>
@@ -1301,7 +2343,7 @@
                 <w:noProof/>
                 <w:webHidden/>
               </w:rPr>
-              <w:instrText xml:space="preserve"> PAGEREF _Toc411574836 \h </w:instrText>
+              <w:instrText xml:space="preserve"> PAGEREF _Toc411583975 \h </w:instrText>
             </w:r>
             <w:r>
               <w:rPr>
@@ -1321,78 +2363,7 @@
                 <w:noProof/>
                 <w:webHidden/>
               </w:rPr>
-              <w:t>11</w:t>
-            </w:r>
-            <w:r>
-              <w:rPr>
-                <w:noProof/>
-                <w:webHidden/>
-              </w:rPr>
-              <w:fldChar w:fldCharType="end"/>
-            </w:r>
-          </w:hyperlink>
-        </w:p>
-        <w:p>
-          <w:pPr>
-            <w:pStyle w:val="TOC1"/>
-            <w:tabs>
-              <w:tab w:val="right" w:leader="dot" w:pos="9062"/>
-            </w:tabs>
-            <w:rPr>
-              <w:rFonts w:eastAsiaTheme="minorEastAsia"/>
-              <w:noProof/>
-              <w:lang w:eastAsia="de-AT"/>
-            </w:rPr>
-          </w:pPr>
-          <w:hyperlink w:anchor="_Toc411574837" w:history="1">
-            <w:r>
-              <w:rPr>
-                <w:rStyle w:val="Hyperlink"/>
-                <w:noProof/>
-                <w:lang w:val="en-US"/>
-              </w:rPr>
-              <w:t>Quellenangabe</w:t>
-            </w:r>
-            <w:r>
-              <w:rPr>
-                <w:noProof/>
-                <w:webHidden/>
-              </w:rPr>
-              <w:tab/>
-            </w:r>
-            <w:r>
-              <w:rPr>
-                <w:noProof/>
-                <w:webHidden/>
-              </w:rPr>
-              <w:fldChar w:fldCharType="begin"/>
-            </w:r>
-            <w:r>
-              <w:rPr>
-                <w:noProof/>
-                <w:webHidden/>
-              </w:rPr>
-              <w:instrText xml:space="preserve"> PAGEREF _Toc411574837 \h </w:instrText>
-            </w:r>
-            <w:r>
-              <w:rPr>
-                <w:noProof/>
-                <w:webHidden/>
-              </w:rPr>
-            </w:r>
-            <w:r>
-              <w:rPr>
-                <w:noProof/>
-                <w:webHidden/>
-              </w:rPr>
-              <w:fldChar w:fldCharType="separate"/>
-            </w:r>
-            <w:r>
-              <w:rPr>
-                <w:noProof/>
-                <w:webHidden/>
-              </w:rPr>
-              <w:t>12</w:t>
+              <w:t>14</w:t>
             </w:r>
             <w:r>
               <w:rPr>
@@ -1438,12 +2409,12 @@
         <w:pStyle w:val="Heading1"/>
         <w:jc w:val="center"/>
       </w:pPr>
-      <w:bookmarkStart w:id="0" w:name="_Toc411574822"/>
+      <w:bookmarkStart w:id="1" w:name="_Toc411583959"/>
       <w:r>
         <w:lastRenderedPageBreak/>
         <w:t>Aufgabenstellung</w:t>
       </w:r>
-      <w:bookmarkEnd w:id="0"/>
+      <w:bookmarkEnd w:id="1"/>
     </w:p>
     <w:p>
       <w:pPr>
@@ -1457,11 +2428,11 @@
       <w:pPr>
         <w:pStyle w:val="Heading2"/>
       </w:pPr>
-      <w:bookmarkStart w:id="1" w:name="_Toc411574823"/>
+      <w:bookmarkStart w:id="2" w:name="_Toc411583960"/>
       <w:r>
         <w:t>DezSys06 - Verschlüsselung</w:t>
       </w:r>
-      <w:bookmarkEnd w:id="1"/>
+      <w:bookmarkEnd w:id="2"/>
     </w:p>
     <w:p>
       <w:r>
@@ -1589,7 +2560,7 @@
         <w:pStyle w:val="Heading1"/>
         <w:jc w:val="center"/>
       </w:pPr>
-      <w:bookmarkStart w:id="2" w:name="_Toc411574824"/>
+      <w:bookmarkStart w:id="3" w:name="_Toc411583961"/>
       <w:r>
         <w:lastRenderedPageBreak/>
         <w:t>Anforderung</w:t>
@@ -1597,7 +2568,7 @@
       <w:r>
         <w:t>sanalyse</w:t>
       </w:r>
-      <w:bookmarkEnd w:id="2"/>
+      <w:bookmarkEnd w:id="3"/>
     </w:p>
     <w:p>
       <w:pPr>
@@ -1743,12 +2714,12 @@
         <w:pStyle w:val="Heading1"/>
         <w:jc w:val="center"/>
       </w:pPr>
-      <w:bookmarkStart w:id="3" w:name="_Toc411574825"/>
+      <w:bookmarkStart w:id="4" w:name="_Toc411583962"/>
       <w:r>
         <w:lastRenderedPageBreak/>
         <w:t>Designüberlegung</w:t>
       </w:r>
-      <w:bookmarkEnd w:id="3"/>
+      <w:bookmarkEnd w:id="4"/>
     </w:p>
     <w:p/>
     <w:p>
@@ -1799,8 +2770,6 @@
       <w:r>
         <w:t xml:space="preserve"> Der User kann selbst entscheiden, ob er die Nachricht verschlüsselt oder unverschlüsselt versenden möchte.</w:t>
       </w:r>
-      <w:bookmarkStart w:id="4" w:name="_GoBack"/>
-      <w:bookmarkEnd w:id="4"/>
     </w:p>
     <w:p>
       <w:r>
@@ -1871,12 +2840,11 @@
           <w:lang w:val="en-US"/>
         </w:rPr>
       </w:pPr>
-      <w:bookmarkStart w:id="5" w:name="_Toc411574826"/>
-      <w:r>
-        <w:rPr>
-          <w:lang w:val="en-US"/>
-        </w:rPr>
-        <w:lastRenderedPageBreak/>
+      <w:bookmarkStart w:id="5" w:name="_Toc411583963"/>
+      <w:r>
+        <w:rPr>
+          <w:lang w:val="en-US"/>
+        </w:rPr>
         <w:t>Technologiebeschreibung</w:t>
       </w:r>
       <w:bookmarkEnd w:id="5"/>
@@ -1895,7 +2863,7 @@
           <w:lang w:val="en-US"/>
         </w:rPr>
       </w:pPr>
-      <w:bookmarkStart w:id="6" w:name="_Toc411574827"/>
+      <w:bookmarkStart w:id="6" w:name="_Toc411583964"/>
       <w:r>
         <w:rPr>
           <w:lang w:val="en-US"/>
@@ -2039,12 +3007,24 @@
           <w:lang w:val="en-US"/>
         </w:rPr>
       </w:pPr>
-      <w:bookmarkStart w:id="7" w:name="_Toc411574828"/>
-      <w:r>
-        <w:rPr>
-          <w:lang w:val="en-US"/>
-        </w:rPr>
-        <w:t>Verschlüsslungsmethoden</w:t>
+      <w:bookmarkStart w:id="7" w:name="_Toc411583965"/>
+      <w:r>
+        <w:rPr>
+          <w:lang w:val="en-US"/>
+        </w:rPr>
+        <w:t>Verschlüss</w:t>
+      </w:r>
+      <w:r>
+        <w:rPr>
+          <w:lang w:val="en-US"/>
+        </w:rPr>
+        <w:t>e</w:t>
+      </w:r>
+      <w:r>
+        <w:rPr>
+          <w:lang w:val="en-US"/>
+        </w:rPr>
+        <w:t>lungsmethoden</w:t>
       </w:r>
       <w:bookmarkEnd w:id="7"/>
     </w:p>
@@ -2055,7 +3035,7 @@
           <w:lang w:val="en-US"/>
         </w:rPr>
       </w:pPr>
-      <w:bookmarkStart w:id="8" w:name="_Toc411574829"/>
+      <w:bookmarkStart w:id="8" w:name="_Toc411583966"/>
       <w:r>
         <w:rPr>
           <w:lang w:val="en-US"/>
@@ -2099,7 +3079,7 @@
           <w:lang w:val="en-US"/>
         </w:rPr>
       </w:pPr>
-      <w:bookmarkStart w:id="9" w:name="_Toc411574830"/>
+      <w:bookmarkStart w:id="9" w:name="_Toc411583967"/>
       <w:r>
         <w:rPr>
           <w:lang w:val="en-US"/>
@@ -2158,7 +3138,7 @@
           <w:lang w:val="en-US"/>
         </w:rPr>
       </w:pPr>
-      <w:bookmarkStart w:id="10" w:name="_Toc411574831"/>
+      <w:bookmarkStart w:id="10" w:name="_Toc411583968"/>
       <w:r>
         <w:rPr>
           <w:lang w:val="en-US"/>
@@ -2198,13 +3178,10 @@
           <w:color w:val="5B9BD5" w:themeColor="accent1"/>
           <w:sz w:val="26"/>
           <w:szCs w:val="26"/>
-          <w:lang w:val="en-GB"/>
-        </w:rPr>
-      </w:pPr>
-      <w:r>
-        <w:rPr>
-          <w:lang w:val="en-GB"/>
-        </w:rPr>
+        </w:rPr>
+      </w:pPr>
+      <w:r>
+        <w:lastRenderedPageBreak/>
         <w:br w:type="page"/>
       </w:r>
     </w:p>
@@ -2213,14 +3190,10 @@
         <w:pStyle w:val="Heading2"/>
         <w:rPr>
           <w:rStyle w:val="apple-converted-space"/>
-          <w:lang w:val="en-GB"/>
-        </w:rPr>
-      </w:pPr>
-      <w:bookmarkStart w:id="11" w:name="_Toc411574832"/>
-      <w:r>
-        <w:rPr>
-          <w:lang w:val="en-GB"/>
-        </w:rPr>
+        </w:rPr>
+      </w:pPr>
+      <w:bookmarkStart w:id="11" w:name="_Toc411583969"/>
+      <w:r>
         <w:lastRenderedPageBreak/>
         <w:t>Sniffer</w:t>
       </w:r>
@@ -2240,7 +3213,6 @@
         <w:rPr>
           <w:color w:val="191919"/>
           <w:shd w:val="clear" w:color="auto" w:fill="FFFFFF"/>
-          <w:lang w:val="en-GB"/>
         </w:rPr>
         <w:t>A</w:t>
       </w:r>
@@ -2249,7 +3221,6 @@
           <w:rStyle w:val="apple-converted-space"/>
           <w:color w:val="191919"/>
           <w:shd w:val="clear" w:color="auto" w:fill="FFFFFF"/>
-          <w:lang w:val="en-GB"/>
         </w:rPr>
         <w:t> </w:t>
       </w:r>
@@ -2260,20 +3231,15 @@
           <w:color w:val="191919"/>
           <w:bdr w:val="none" w:sz="0" w:space="0" w:color="auto" w:frame="1"/>
           <w:shd w:val="clear" w:color="auto" w:fill="FFFFFF"/>
-          <w:lang w:val="en-GB"/>
-        </w:rPr>
-        <w:t>network sniffers</w:t>
-      </w:r>
-      <w:r>
-        <w:rPr>
-          <w:i/>
-          <w:iCs/>
+        </w:rPr>
+        <w:t xml:space="preserve">network sniffers </w:t>
+      </w:r>
+      <w:r>
+        <w:rPr>
           <w:color w:val="191919"/>
-          <w:bdr w:val="none" w:sz="0" w:space="0" w:color="auto" w:frame="1"/>
           <w:shd w:val="clear" w:color="auto" w:fill="FFFFFF"/>
-          <w:lang w:val="en-GB"/>
-        </w:rPr>
-        <w:t xml:space="preserve"> </w:t>
+        </w:rPr>
+        <w:t xml:space="preserve">monitors data flowing over computer network links. </w:t>
       </w:r>
       <w:r>
         <w:rPr>
@@ -2281,7 +3247,7 @@
           <w:shd w:val="clear" w:color="auto" w:fill="FFFFFF"/>
           <w:lang w:val="en-GB"/>
         </w:rPr>
-        <w:t>monitors data flowing over computer network links. It can be a self-contained software program or a hardware device with the appropriate software or</w:t>
+        <w:t>It can be a self-contained software program or a hardware device with the appropriate software or</w:t>
       </w:r>
       <w:r>
         <w:rPr>
@@ -2443,7 +3409,7 @@
         <w:pStyle w:val="Heading1"/>
         <w:jc w:val="center"/>
       </w:pPr>
-      <w:bookmarkStart w:id="12" w:name="_Toc411574833"/>
+      <w:bookmarkStart w:id="12" w:name="_Toc411583970"/>
       <w:r>
         <w:lastRenderedPageBreak/>
         <w:t>Aufwandsabschätzung und Arbeitszeitaufzeichnung</w:t>
@@ -2479,7 +3445,7 @@
           <w:b/>
           <w:lang w:val="en-US"/>
         </w:rPr>
-        <w:object w:dxaOrig="19443" w:dyaOrig="5140">
+        <w:object w:dxaOrig="19384" w:dyaOrig="5289">
           <v:shapetype id="_x0000_t75" coordsize="21600,21600" o:spt="75" o:preferrelative="t" path="m@4@5l@4@11@9@11@9@5xe" filled="f" stroked="f">
             <v:stroke joinstyle="miter"/>
             <v:formulas>
@@ -2499,10 +3465,10 @@
             <v:path o:extrusionok="f" gradientshapeok="t" o:connecttype="rect"/>
             <o:lock v:ext="edit" aspectratio="t"/>
           </v:shapetype>
-          <v:shape id="_x0000_i1026" type="#_x0000_t75" style="width:502.65pt;height:133.15pt" o:ole="">
+          <v:shape id="_x0000_i1027" type="#_x0000_t75" style="width:501pt;height:136.8pt" o:ole="">
             <v:imagedata r:id="rId11" o:title=""/>
           </v:shape>
-          <o:OLEObject Type="Embed" ProgID="Excel.Sheet.8" ShapeID="_x0000_i1026" DrawAspect="Content" ObjectID="_1485323815" r:id="rId12"/>
+          <o:OLEObject Type="Embed" ProgID="Excel.Sheet.8" ShapeID="_x0000_i1027" DrawAspect="Content" ObjectID="_1485325850" r:id="rId12"/>
         </w:object>
       </w:r>
       <w:r>
@@ -2524,10 +3490,10 @@
           <w:lang w:val="en-US"/>
         </w:rPr>
         <w:object w:dxaOrig="18574" w:dyaOrig="5183">
-          <v:shape id="_x0000_i1025" type="#_x0000_t75" style="width:499.9pt;height:139.9pt" o:ole="">
+          <v:shape id="_x0000_i1025" type="#_x0000_t75" style="width:499.8pt;height:139.8pt" o:ole="">
             <v:imagedata r:id="rId13" o:title=""/>
           </v:shape>
-          <o:OLEObject Type="Embed" ProgID="Excel.Sheet.8" ShapeID="_x0000_i1025" DrawAspect="Content" ObjectID="_1485323816" r:id="rId14"/>
+          <o:OLEObject Type="Embed" ProgID="Excel.Sheet.8" ShapeID="_x0000_i1025" DrawAspect="Content" ObjectID="_1485325851" r:id="rId14"/>
         </w:object>
       </w:r>
     </w:p>
@@ -2562,10 +3528,10 @@
           <w:lang w:val="en-US"/>
         </w:rPr>
         <w:object w:dxaOrig="9269" w:dyaOrig="3861">
-          <v:shape id="_x0000_i1027" type="#_x0000_t75" style="width:279.85pt;height:116.85pt" o:ole="">
+          <v:shape id="_x0000_i1026" type="#_x0000_t75" style="width:280.2pt;height:117pt" o:ole="">
             <v:imagedata r:id="rId15" o:title=""/>
           </v:shape>
-          <o:OLEObject Type="Embed" ProgID="Excel.Sheet.8" ShapeID="_x0000_i1027" DrawAspect="Content" ObjectID="_1485323817" r:id="rId16"/>
+          <o:OLEObject Type="Embed" ProgID="Excel.Sheet.8" ShapeID="_x0000_i1026" DrawAspect="Content" ObjectID="_1485325852" r:id="rId16"/>
         </w:object>
       </w:r>
       <w:r>
@@ -2580,7 +3546,7 @@
         <w:pStyle w:val="Heading1"/>
         <w:jc w:val="center"/>
       </w:pPr>
-      <w:bookmarkStart w:id="15" w:name="_Toc411574834"/>
+      <w:bookmarkStart w:id="15" w:name="_Toc411583971"/>
       <w:r>
         <w:lastRenderedPageBreak/>
         <w:t>Arbeitsdurchführung</w:t>
@@ -2612,8 +3578,11 @@
     <w:p>
       <w:pPr>
         <w:pStyle w:val="Heading1"/>
-      </w:pPr>
-      <w:bookmarkStart w:id="16" w:name="_Toc411574835"/>
+        <w:rPr>
+          <w:lang w:val="en-GB"/>
+        </w:rPr>
+      </w:pPr>
+      <w:bookmarkStart w:id="16" w:name="_Toc411583972"/>
       <w:r>
         <w:rPr>
           <w:lang w:val="en-US"/>
@@ -2634,14 +3603,728 @@
     </w:p>
     <w:p>
       <w:pPr>
+        <w:pStyle w:val="Heading2"/>
+        <w:rPr>
+          <w:lang w:val="en-US"/>
+        </w:rPr>
+      </w:pPr>
+      <w:bookmarkStart w:id="17" w:name="_Toc411583973"/>
+      <w:r>
+        <w:rPr>
+          <w:lang w:val="en-US"/>
+        </w:rPr>
+        <w:t>Secure Transmission:</w:t>
+      </w:r>
+      <w:bookmarkEnd w:id="17"/>
+    </w:p>
+    <w:p>
+      <w:pPr>
+        <w:rPr>
+          <w:lang w:val="en-US"/>
+        </w:rPr>
+      </w:pPr>
+      <w:r>
+        <w:rPr>
+          <w:lang w:val="en-US"/>
+        </w:rPr>
+        <w:t xml:space="preserve">Building artifacts in IntelliJ seemed quite problematic, so we decided to test our application in the IDE itself. </w:t>
+      </w:r>
+    </w:p>
+    <w:p>
+      <w:pPr>
+        <w:rPr>
+          <w:lang w:val="en-US"/>
+        </w:rPr>
+      </w:pPr>
+      <w:r>
+        <w:rPr>
+          <w:lang w:val="en-US"/>
+        </w:rPr>
+        <w:t>First of all the Server has to be started, with the following arguments:</w:t>
+      </w:r>
+    </w:p>
+    <w:p>
+      <w:pPr>
+        <w:rPr>
+          <w:lang w:val="en-US"/>
+        </w:rPr>
+      </w:pPr>
+      <w:r>
+        <w:rPr>
+          <w:noProof/>
+          <w:lang w:eastAsia="de-AT"/>
+        </w:rPr>
+        <w:drawing>
+          <wp:anchor distT="0" distB="0" distL="114300" distR="114300" simplePos="0" relativeHeight="251617280" behindDoc="0" locked="0" layoutInCell="1" allowOverlap="1" wp14:anchorId="44930FF4" wp14:editId="58D7DD1B">
+            <wp:simplePos x="0" y="0"/>
+            <wp:positionH relativeFrom="column">
+              <wp:posOffset>281305</wp:posOffset>
+            </wp:positionH>
+            <wp:positionV relativeFrom="paragraph">
+              <wp:posOffset>4377055</wp:posOffset>
+            </wp:positionV>
+            <wp:extent cx="10963560" cy="1722120"/>
+            <wp:effectExtent l="0" t="0" r="0" b="0"/>
+            <wp:wrapTopAndBottom/>
+            <wp:docPr id="4" name="Picture 4"/>
+            <wp:cNvGraphicFramePr>
+              <a:graphicFrameLocks xmlns:a="http://schemas.openxmlformats.org/drawingml/2006/main" noChangeAspect="1"/>
+            </wp:cNvGraphicFramePr>
+            <a:graphic xmlns:a="http://schemas.openxmlformats.org/drawingml/2006/main">
+              <a:graphicData uri="http://schemas.openxmlformats.org/drawingml/2006/picture">
+                <pic:pic xmlns:pic="http://schemas.openxmlformats.org/drawingml/2006/picture">
+                  <pic:nvPicPr>
+                    <pic:cNvPr id="1" name=""/>
+                    <pic:cNvPicPr/>
+                  </pic:nvPicPr>
+                  <pic:blipFill>
+                    <a:blip r:embed="rId17"/>
+                    <a:stretch>
+                      <a:fillRect/>
+                    </a:stretch>
+                  </pic:blipFill>
+                  <pic:spPr>
+                    <a:xfrm>
+                      <a:off x="0" y="0"/>
+                      <a:ext cx="10963560" cy="1722120"/>
+                    </a:xfrm>
+                    <a:prstGeom prst="rect">
+                      <a:avLst/>
+                    </a:prstGeom>
+                  </pic:spPr>
+                </pic:pic>
+              </a:graphicData>
+            </a:graphic>
+            <wp14:sizeRelH relativeFrom="margin">
+              <wp14:pctWidth>0</wp14:pctWidth>
+            </wp14:sizeRelH>
+            <wp14:sizeRelV relativeFrom="margin">
+              <wp14:pctHeight>0</wp14:pctHeight>
+            </wp14:sizeRelV>
+          </wp:anchor>
+        </w:drawing>
+      </w:r>
+      <w:r>
         <w:rPr>
           <w:b/>
-          <w:lang w:val="en-US"/>
-        </w:rPr>
-      </w:pPr>
-      <w:r>
+          <w:noProof/>
+          <w:lang w:eastAsia="de-AT"/>
+        </w:rPr>
+        <w:drawing>
+          <wp:anchor distT="0" distB="0" distL="114300" distR="114300" simplePos="0" relativeHeight="251614208" behindDoc="0" locked="0" layoutInCell="1" allowOverlap="1" wp14:anchorId="4A8A0D2C" wp14:editId="2D281E3D">
+            <wp:simplePos x="0" y="0"/>
+            <wp:positionH relativeFrom="column">
+              <wp:posOffset>-106680</wp:posOffset>
+            </wp:positionH>
+            <wp:positionV relativeFrom="paragraph">
+              <wp:posOffset>351790</wp:posOffset>
+            </wp:positionV>
+            <wp:extent cx="5966460" cy="3879850"/>
+            <wp:effectExtent l="0" t="0" r="0" b="0"/>
+            <wp:wrapTopAndBottom/>
+            <wp:docPr id="2" name="Picture 2" descr="C:\Users\Chris\Desktop\Unbenannt.png"/>
+            <wp:cNvGraphicFramePr>
+              <a:graphicFrameLocks xmlns:a="http://schemas.openxmlformats.org/drawingml/2006/main" noChangeAspect="1"/>
+            </wp:cNvGraphicFramePr>
+            <a:graphic xmlns:a="http://schemas.openxmlformats.org/drawingml/2006/main">
+              <a:graphicData uri="http://schemas.openxmlformats.org/drawingml/2006/picture">
+                <pic:pic xmlns:pic="http://schemas.openxmlformats.org/drawingml/2006/picture">
+                  <pic:nvPicPr>
+                    <pic:cNvPr id="0" name="Picture 17" descr="C:\Users\Chris\Desktop\Unbenannt.png"/>
+                    <pic:cNvPicPr>
+                      <a:picLocks noChangeAspect="1" noChangeArrowheads="1"/>
+                    </pic:cNvPicPr>
+                  </pic:nvPicPr>
+                  <pic:blipFill>
+                    <a:blip r:embed="rId18">
+                      <a:extLst>
+                        <a:ext uri="{28A0092B-C50C-407E-A947-70E740481C1C}">
+                          <a14:useLocalDpi xmlns:a14="http://schemas.microsoft.com/office/drawing/2010/main" val="0"/>
+                        </a:ext>
+                      </a:extLst>
+                    </a:blip>
+                    <a:srcRect/>
+                    <a:stretch>
+                      <a:fillRect/>
+                    </a:stretch>
+                  </pic:blipFill>
+                  <pic:spPr bwMode="auto">
+                    <a:xfrm>
+                      <a:off x="0" y="0"/>
+                      <a:ext cx="5966460" cy="3879850"/>
+                    </a:xfrm>
+                    <a:prstGeom prst="rect">
+                      <a:avLst/>
+                    </a:prstGeom>
+                    <a:noFill/>
+                    <a:ln>
+                      <a:noFill/>
+                    </a:ln>
+                  </pic:spPr>
+                </pic:pic>
+              </a:graphicData>
+            </a:graphic>
+            <wp14:sizeRelH relativeFrom="page">
+              <wp14:pctWidth>0</wp14:pctWidth>
+            </wp14:sizeRelH>
+            <wp14:sizeRelV relativeFrom="page">
+              <wp14:pctHeight>0</wp14:pctHeight>
+            </wp14:sizeRelV>
+          </wp:anchor>
+        </w:drawing>
+      </w:r>
+      <w:r>
+        <w:rPr>
+          <w:lang w:val="en-US"/>
+        </w:rPr>
+        <w:t>Port … 202 (it can take any free port there is)</w:t>
+      </w:r>
+    </w:p>
+    <w:p>
+      <w:pPr>
         <w:rPr>
           <w:b/>
+          <w:lang w:val="en-US"/>
+        </w:rPr>
+      </w:pPr>
+    </w:p>
+    <w:p>
+      <w:pPr>
+        <w:rPr>
+          <w:lang w:val="en-US"/>
+        </w:rPr>
+      </w:pPr>
+      <w:r>
+        <w:rPr>
+          <w:lang w:val="en-US"/>
+        </w:rPr>
+        <w:t>Secondly the Client has to be started with the following arguments:</w:t>
+      </w:r>
+    </w:p>
+    <w:p>
+      <w:pPr>
+        <w:rPr>
+          <w:lang w:val="en-US"/>
+        </w:rPr>
+      </w:pPr>
+      <w:r>
+        <w:rPr>
+          <w:lang w:val="en-US"/>
+        </w:rPr>
+        <w:t>IP … 127.0.0.1</w:t>
+      </w:r>
+    </w:p>
+    <w:p>
+      <w:pPr>
+        <w:rPr>
+          <w:lang w:val="en-US"/>
+        </w:rPr>
+      </w:pPr>
+      <w:r>
+        <w:rPr>
+          <w:lang w:val="en-US"/>
+        </w:rPr>
+        <w:t>Port … 202</w:t>
+      </w:r>
+    </w:p>
+    <w:p>
+      <w:pPr>
+        <w:rPr>
+          <w:lang w:val="en-US"/>
+        </w:rPr>
+      </w:pPr>
+      <w:r>
+        <w:rPr>
+          <w:noProof/>
+          <w:lang w:eastAsia="de-AT"/>
+        </w:rPr>
+        <w:lastRenderedPageBreak/>
+        <w:drawing>
+          <wp:anchor distT="0" distB="0" distL="114300" distR="114300" simplePos="0" relativeHeight="251668480" behindDoc="0" locked="0" layoutInCell="1" allowOverlap="1" wp14:anchorId="4FA73CCF" wp14:editId="5DD4BE98">
+            <wp:simplePos x="0" y="0"/>
+            <wp:positionH relativeFrom="column">
+              <wp:posOffset>-884555</wp:posOffset>
+            </wp:positionH>
+            <wp:positionV relativeFrom="paragraph">
+              <wp:posOffset>4507230</wp:posOffset>
+            </wp:positionV>
+            <wp:extent cx="14433550" cy="2275124"/>
+            <wp:effectExtent l="0" t="0" r="0" b="0"/>
+            <wp:wrapTopAndBottom/>
+            <wp:docPr id="7" name="Picture 7"/>
+            <wp:cNvGraphicFramePr>
+              <a:graphicFrameLocks xmlns:a="http://schemas.openxmlformats.org/drawingml/2006/main" noChangeAspect="1"/>
+            </wp:cNvGraphicFramePr>
+            <a:graphic xmlns:a="http://schemas.openxmlformats.org/drawingml/2006/main">
+              <a:graphicData uri="http://schemas.openxmlformats.org/drawingml/2006/picture">
+                <pic:pic xmlns:pic="http://schemas.openxmlformats.org/drawingml/2006/picture">
+                  <pic:nvPicPr>
+                    <pic:cNvPr id="1" name=""/>
+                    <pic:cNvPicPr/>
+                  </pic:nvPicPr>
+                  <pic:blipFill rotWithShape="1">
+                    <a:blip r:embed="rId19"/>
+                    <a:srcRect l="-1014" t="995" r="1"/>
+                    <a:stretch/>
+                  </pic:blipFill>
+                  <pic:spPr bwMode="auto">
+                    <a:xfrm>
+                      <a:off x="0" y="0"/>
+                      <a:ext cx="14433550" cy="2275124"/>
+                    </a:xfrm>
+                    <a:prstGeom prst="rect">
+                      <a:avLst/>
+                    </a:prstGeom>
+                    <a:ln>
+                      <a:noFill/>
+                    </a:ln>
+                    <a:extLst>
+                      <a:ext uri="{53640926-AAD7-44D8-BBD7-CCE9431645EC}">
+                        <a14:shadowObscured xmlns:a14="http://schemas.microsoft.com/office/drawing/2010/main"/>
+                      </a:ext>
+                    </a:extLst>
+                  </pic:spPr>
+                </pic:pic>
+              </a:graphicData>
+            </a:graphic>
+            <wp14:sizeRelH relativeFrom="margin">
+              <wp14:pctWidth>0</wp14:pctWidth>
+            </wp14:sizeRelH>
+            <wp14:sizeRelV relativeFrom="margin">
+              <wp14:pctHeight>0</wp14:pctHeight>
+            </wp14:sizeRelV>
+          </wp:anchor>
+        </w:drawing>
+      </w:r>
+      <w:r>
+        <w:rPr>
+          <w:noProof/>
+          <w:lang w:eastAsia="de-AT"/>
+        </w:rPr>
+        <w:drawing>
+          <wp:anchor distT="0" distB="0" distL="114300" distR="114300" simplePos="0" relativeHeight="251691008" behindDoc="0" locked="0" layoutInCell="1" allowOverlap="1" wp14:anchorId="04D65DF3" wp14:editId="2EDEF511">
+            <wp:simplePos x="0" y="0"/>
+            <wp:positionH relativeFrom="column">
+              <wp:posOffset>0</wp:posOffset>
+            </wp:positionH>
+            <wp:positionV relativeFrom="paragraph">
+              <wp:posOffset>368935</wp:posOffset>
+            </wp:positionV>
+            <wp:extent cx="5966460" cy="3912235"/>
+            <wp:effectExtent l="0" t="0" r="0" b="0"/>
+            <wp:wrapTopAndBottom/>
+            <wp:docPr id="9" name="Picture 9" descr="C:\Users\Chris\Desktop\Unbenannt1.png"/>
+            <wp:cNvGraphicFramePr>
+              <a:graphicFrameLocks xmlns:a="http://schemas.openxmlformats.org/drawingml/2006/main" noChangeAspect="1"/>
+            </wp:cNvGraphicFramePr>
+            <a:graphic xmlns:a="http://schemas.openxmlformats.org/drawingml/2006/main">
+              <a:graphicData uri="http://schemas.openxmlformats.org/drawingml/2006/picture">
+                <pic:pic xmlns:pic="http://schemas.openxmlformats.org/drawingml/2006/picture">
+                  <pic:nvPicPr>
+                    <pic:cNvPr id="0" name="Picture 18" descr="C:\Users\Chris\Desktop\Unbenannt1.png"/>
+                    <pic:cNvPicPr>
+                      <a:picLocks noChangeAspect="1" noChangeArrowheads="1"/>
+                    </pic:cNvPicPr>
+                  </pic:nvPicPr>
+                  <pic:blipFill>
+                    <a:blip r:embed="rId20">
+                      <a:extLst>
+                        <a:ext uri="{28A0092B-C50C-407E-A947-70E740481C1C}">
+                          <a14:useLocalDpi xmlns:a14="http://schemas.microsoft.com/office/drawing/2010/main" val="0"/>
+                        </a:ext>
+                      </a:extLst>
+                    </a:blip>
+                    <a:srcRect/>
+                    <a:stretch>
+                      <a:fillRect/>
+                    </a:stretch>
+                  </pic:blipFill>
+                  <pic:spPr bwMode="auto">
+                    <a:xfrm>
+                      <a:off x="0" y="0"/>
+                      <a:ext cx="5966460" cy="3912235"/>
+                    </a:xfrm>
+                    <a:prstGeom prst="rect">
+                      <a:avLst/>
+                    </a:prstGeom>
+                    <a:noFill/>
+                    <a:ln>
+                      <a:noFill/>
+                    </a:ln>
+                  </pic:spPr>
+                </pic:pic>
+              </a:graphicData>
+            </a:graphic>
+            <wp14:sizeRelH relativeFrom="page">
+              <wp14:pctWidth>0</wp14:pctWidth>
+            </wp14:sizeRelH>
+            <wp14:sizeRelV relativeFrom="page">
+              <wp14:pctHeight>0</wp14:pctHeight>
+            </wp14:sizeRelV>
+          </wp:anchor>
+        </w:drawing>
+      </w:r>
+      <w:r>
+        <w:rPr>
+          <w:lang w:val="en-US"/>
+        </w:rPr>
+        <w:t>Mode … plain/secure</w:t>
+      </w:r>
+    </w:p>
+    <w:p>
+      <w:pPr>
+        <w:rPr>
+          <w:lang w:val="en-US"/>
+        </w:rPr>
+      </w:pPr>
+      <w:r>
+        <w:rPr>
+          <w:noProof/>
+          <w:lang w:eastAsia="de-AT"/>
+        </w:rPr>
+        <w:drawing>
+          <wp:anchor distT="0" distB="0" distL="114300" distR="114300" simplePos="0" relativeHeight="251685888" behindDoc="0" locked="0" layoutInCell="1" allowOverlap="1" wp14:anchorId="7173FF21" wp14:editId="0A0F859C">
+            <wp:simplePos x="0" y="0"/>
+            <wp:positionH relativeFrom="column">
+              <wp:posOffset>-899795</wp:posOffset>
+            </wp:positionH>
+            <wp:positionV relativeFrom="paragraph">
+              <wp:posOffset>316865</wp:posOffset>
+            </wp:positionV>
+            <wp:extent cx="10598785" cy="1685925"/>
+            <wp:effectExtent l="0" t="0" r="0" b="0"/>
+            <wp:wrapTopAndBottom/>
+            <wp:docPr id="8" name="Picture 8"/>
+            <wp:cNvGraphicFramePr>
+              <a:graphicFrameLocks xmlns:a="http://schemas.openxmlformats.org/drawingml/2006/main" noChangeAspect="1"/>
+            </wp:cNvGraphicFramePr>
+            <a:graphic xmlns:a="http://schemas.openxmlformats.org/drawingml/2006/main">
+              <a:graphicData uri="http://schemas.openxmlformats.org/drawingml/2006/picture">
+                <pic:pic xmlns:pic="http://schemas.openxmlformats.org/drawingml/2006/picture">
+                  <pic:nvPicPr>
+                    <pic:cNvPr id="1" name=""/>
+                    <pic:cNvPicPr/>
+                  </pic:nvPicPr>
+                  <pic:blipFill>
+                    <a:blip r:embed="rId21"/>
+                    <a:stretch>
+                      <a:fillRect/>
+                    </a:stretch>
+                  </pic:blipFill>
+                  <pic:spPr>
+                    <a:xfrm>
+                      <a:off x="0" y="0"/>
+                      <a:ext cx="10598785" cy="1685925"/>
+                    </a:xfrm>
+                    <a:prstGeom prst="rect">
+                      <a:avLst/>
+                    </a:prstGeom>
+                  </pic:spPr>
+                </pic:pic>
+              </a:graphicData>
+            </a:graphic>
+            <wp14:sizeRelH relativeFrom="margin">
+              <wp14:pctWidth>0</wp14:pctWidth>
+            </wp14:sizeRelH>
+            <wp14:sizeRelV relativeFrom="margin">
+              <wp14:pctHeight>0</wp14:pctHeight>
+            </wp14:sizeRelV>
+          </wp:anchor>
+        </w:drawing>
+      </w:r>
+      <w:r>
+        <w:rPr>
+          <w:lang w:val="en-US"/>
+        </w:rPr>
+        <w:t>What's happening on the Server side?</w:t>
+      </w:r>
+    </w:p>
+    <w:p>
+      <w:pPr>
+        <w:rPr>
+          <w:b/>
+          <w:lang w:val="en-US"/>
+        </w:rPr>
+      </w:pPr>
+    </w:p>
+    <w:p>
+      <w:pPr>
+        <w:pStyle w:val="Heading2"/>
+        <w:rPr>
+          <w:lang w:val="en-US"/>
+        </w:rPr>
+      </w:pPr>
+      <w:bookmarkStart w:id="18" w:name="_Toc411583974"/>
+      <w:r>
+        <w:rPr>
+          <w:lang w:val="en-US"/>
+        </w:rPr>
+        <w:lastRenderedPageBreak/>
+        <w:t>Plain/Insecure Transmission:</w:t>
+      </w:r>
+      <w:bookmarkEnd w:id="18"/>
+    </w:p>
+    <w:p>
+      <w:pPr>
+        <w:rPr>
+          <w:lang w:val="en-US"/>
+        </w:rPr>
+      </w:pPr>
+      <w:r>
+        <w:rPr>
+          <w:noProof/>
+          <w:lang w:eastAsia="de-AT"/>
+        </w:rPr>
+        <w:drawing>
+          <wp:anchor distT="0" distB="0" distL="114300" distR="114300" simplePos="0" relativeHeight="251699200" behindDoc="0" locked="0" layoutInCell="1" allowOverlap="1" wp14:anchorId="4A1C71A9" wp14:editId="40412ED8">
+            <wp:simplePos x="0" y="0"/>
+            <wp:positionH relativeFrom="column">
+              <wp:posOffset>-389255</wp:posOffset>
+            </wp:positionH>
+            <wp:positionV relativeFrom="paragraph">
+              <wp:posOffset>4503420</wp:posOffset>
+            </wp:positionV>
+            <wp:extent cx="10178186" cy="1650365"/>
+            <wp:effectExtent l="0" t="0" r="0" b="0"/>
+            <wp:wrapTopAndBottom/>
+            <wp:docPr id="11" name="Picture 11"/>
+            <wp:cNvGraphicFramePr>
+              <a:graphicFrameLocks xmlns:a="http://schemas.openxmlformats.org/drawingml/2006/main" noChangeAspect="1"/>
+            </wp:cNvGraphicFramePr>
+            <a:graphic xmlns:a="http://schemas.openxmlformats.org/drawingml/2006/main">
+              <a:graphicData uri="http://schemas.openxmlformats.org/drawingml/2006/picture">
+                <pic:pic xmlns:pic="http://schemas.openxmlformats.org/drawingml/2006/picture">
+                  <pic:nvPicPr>
+                    <pic:cNvPr id="1" name=""/>
+                    <pic:cNvPicPr/>
+                  </pic:nvPicPr>
+                  <pic:blipFill>
+                    <a:blip r:embed="rId22"/>
+                    <a:stretch>
+                      <a:fillRect/>
+                    </a:stretch>
+                  </pic:blipFill>
+                  <pic:spPr>
+                    <a:xfrm>
+                      <a:off x="0" y="0"/>
+                      <a:ext cx="10178186" cy="1650365"/>
+                    </a:xfrm>
+                    <a:prstGeom prst="rect">
+                      <a:avLst/>
+                    </a:prstGeom>
+                  </pic:spPr>
+                </pic:pic>
+              </a:graphicData>
+            </a:graphic>
+            <wp14:sizeRelH relativeFrom="margin">
+              <wp14:pctWidth>0</wp14:pctWidth>
+            </wp14:sizeRelH>
+            <wp14:sizeRelV relativeFrom="margin">
+              <wp14:pctHeight>0</wp14:pctHeight>
+            </wp14:sizeRelV>
+          </wp:anchor>
+        </w:drawing>
+      </w:r>
+      <w:r>
+        <w:rPr>
+          <w:noProof/>
+          <w:lang w:eastAsia="de-AT"/>
+        </w:rPr>
+        <w:drawing>
+          <wp:anchor distT="0" distB="0" distL="114300" distR="114300" simplePos="0" relativeHeight="251696128" behindDoc="0" locked="0" layoutInCell="1" allowOverlap="1" wp14:anchorId="25ED4259" wp14:editId="1A1710D9">
+            <wp:simplePos x="0" y="0"/>
+            <wp:positionH relativeFrom="column">
+              <wp:posOffset>0</wp:posOffset>
+            </wp:positionH>
+            <wp:positionV relativeFrom="paragraph">
+              <wp:posOffset>354330</wp:posOffset>
+            </wp:positionV>
+            <wp:extent cx="5966460" cy="3895725"/>
+            <wp:effectExtent l="0" t="0" r="0" b="0"/>
+            <wp:wrapTopAndBottom/>
+            <wp:docPr id="10" name="Picture 10" descr="C:\Users\Chris\Desktop\Unbenannt2.png"/>
+            <wp:cNvGraphicFramePr>
+              <a:graphicFrameLocks xmlns:a="http://schemas.openxmlformats.org/drawingml/2006/main" noChangeAspect="1"/>
+            </wp:cNvGraphicFramePr>
+            <a:graphic xmlns:a="http://schemas.openxmlformats.org/drawingml/2006/main">
+              <a:graphicData uri="http://schemas.openxmlformats.org/drawingml/2006/picture">
+                <pic:pic xmlns:pic="http://schemas.openxmlformats.org/drawingml/2006/picture">
+                  <pic:nvPicPr>
+                    <pic:cNvPr id="0" name="Picture 19" descr="C:\Users\Chris\Desktop\Unbenannt2.png"/>
+                    <pic:cNvPicPr>
+                      <a:picLocks noChangeAspect="1" noChangeArrowheads="1"/>
+                    </pic:cNvPicPr>
+                  </pic:nvPicPr>
+                  <pic:blipFill>
+                    <a:blip r:embed="rId23">
+                      <a:extLst>
+                        <a:ext uri="{28A0092B-C50C-407E-A947-70E740481C1C}">
+                          <a14:useLocalDpi xmlns:a14="http://schemas.microsoft.com/office/drawing/2010/main" val="0"/>
+                        </a:ext>
+                      </a:extLst>
+                    </a:blip>
+                    <a:srcRect/>
+                    <a:stretch>
+                      <a:fillRect/>
+                    </a:stretch>
+                  </pic:blipFill>
+                  <pic:spPr bwMode="auto">
+                    <a:xfrm>
+                      <a:off x="0" y="0"/>
+                      <a:ext cx="5966460" cy="3895725"/>
+                    </a:xfrm>
+                    <a:prstGeom prst="rect">
+                      <a:avLst/>
+                    </a:prstGeom>
+                    <a:noFill/>
+                    <a:ln>
+                      <a:noFill/>
+                    </a:ln>
+                  </pic:spPr>
+                </pic:pic>
+              </a:graphicData>
+            </a:graphic>
+            <wp14:sizeRelH relativeFrom="page">
+              <wp14:pctWidth>0</wp14:pctWidth>
+            </wp14:sizeRelH>
+            <wp14:sizeRelV relativeFrom="page">
+              <wp14:pctHeight>0</wp14:pctHeight>
+            </wp14:sizeRelV>
+          </wp:anchor>
+        </w:drawing>
+      </w:r>
+      <w:r>
+        <w:rPr>
+          <w:lang w:val="en-US"/>
+        </w:rPr>
+        <w:t>The mode has to be changed from secure to plain in the Client Arguments:</w:t>
+      </w:r>
+    </w:p>
+    <w:p>
+      <w:pPr>
+        <w:rPr>
+          <w:lang w:val="en-US"/>
+        </w:rPr>
+      </w:pPr>
+      <w:r>
+        <w:rPr>
+          <w:noProof/>
+          <w:lang w:eastAsia="de-AT"/>
+        </w:rPr>
+        <w:drawing>
+          <wp:anchor distT="0" distB="0" distL="114300" distR="114300" simplePos="0" relativeHeight="251703296" behindDoc="0" locked="0" layoutInCell="1" allowOverlap="1" wp14:anchorId="776F463D" wp14:editId="02E67FB6">
+            <wp:simplePos x="0" y="0"/>
+            <wp:positionH relativeFrom="column">
+              <wp:posOffset>-777875</wp:posOffset>
+            </wp:positionH>
+            <wp:positionV relativeFrom="paragraph">
+              <wp:posOffset>1875790</wp:posOffset>
+            </wp:positionV>
+            <wp:extent cx="10382001" cy="1660525"/>
+            <wp:effectExtent l="0" t="0" r="0" b="0"/>
+            <wp:wrapTopAndBottom/>
+            <wp:docPr id="13" name="Picture 13"/>
+            <wp:cNvGraphicFramePr>
+              <a:graphicFrameLocks xmlns:a="http://schemas.openxmlformats.org/drawingml/2006/main" noChangeAspect="1"/>
+            </wp:cNvGraphicFramePr>
+            <a:graphic xmlns:a="http://schemas.openxmlformats.org/drawingml/2006/main">
+              <a:graphicData uri="http://schemas.openxmlformats.org/drawingml/2006/picture">
+                <pic:pic xmlns:pic="http://schemas.openxmlformats.org/drawingml/2006/picture">
+                  <pic:nvPicPr>
+                    <pic:cNvPr id="1" name=""/>
+                    <pic:cNvPicPr/>
+                  </pic:nvPicPr>
+                  <pic:blipFill>
+                    <a:blip r:embed="rId24"/>
+                    <a:stretch>
+                      <a:fillRect/>
+                    </a:stretch>
+                  </pic:blipFill>
+                  <pic:spPr>
+                    <a:xfrm>
+                      <a:off x="0" y="0"/>
+                      <a:ext cx="10382001" cy="1660525"/>
+                    </a:xfrm>
+                    <a:prstGeom prst="rect">
+                      <a:avLst/>
+                    </a:prstGeom>
+                  </pic:spPr>
+                </pic:pic>
+              </a:graphicData>
+            </a:graphic>
+            <wp14:sizeRelH relativeFrom="margin">
+              <wp14:pctWidth>0</wp14:pctWidth>
+            </wp14:sizeRelH>
+            <wp14:sizeRelV relativeFrom="margin">
+              <wp14:pctHeight>0</wp14:pctHeight>
+            </wp14:sizeRelV>
+          </wp:anchor>
+        </w:drawing>
+      </w:r>
+      <w:r>
+        <w:rPr>
+          <w:noProof/>
+          <w:lang w:eastAsia="de-AT"/>
+        </w:rPr>
+        <w:drawing>
+          <wp:anchor distT="0" distB="0" distL="114300" distR="114300" simplePos="0" relativeHeight="251701248" behindDoc="0" locked="0" layoutInCell="1" allowOverlap="1" wp14:anchorId="6DDF6D1C" wp14:editId="2F69B978">
+            <wp:simplePos x="0" y="0"/>
+            <wp:positionH relativeFrom="column">
+              <wp:posOffset>-701675</wp:posOffset>
+            </wp:positionH>
+            <wp:positionV relativeFrom="paragraph">
+              <wp:posOffset>-6350</wp:posOffset>
+            </wp:positionV>
+            <wp:extent cx="11279593" cy="1806575"/>
+            <wp:effectExtent l="0" t="0" r="0" b="0"/>
+            <wp:wrapTopAndBottom/>
+            <wp:docPr id="12" name="Picture 12"/>
+            <wp:cNvGraphicFramePr>
+              <a:graphicFrameLocks xmlns:a="http://schemas.openxmlformats.org/drawingml/2006/main" noChangeAspect="1"/>
+            </wp:cNvGraphicFramePr>
+            <a:graphic xmlns:a="http://schemas.openxmlformats.org/drawingml/2006/main">
+              <a:graphicData uri="http://schemas.openxmlformats.org/drawingml/2006/picture">
+                <pic:pic xmlns:pic="http://schemas.openxmlformats.org/drawingml/2006/picture">
+                  <pic:nvPicPr>
+                    <pic:cNvPr id="1" name=""/>
+                    <pic:cNvPicPr/>
+                  </pic:nvPicPr>
+                  <pic:blipFill>
+                    <a:blip r:embed="rId25"/>
+                    <a:stretch>
+                      <a:fillRect/>
+                    </a:stretch>
+                  </pic:blipFill>
+                  <pic:spPr>
+                    <a:xfrm>
+                      <a:off x="0" y="0"/>
+                      <a:ext cx="11279593" cy="1806575"/>
+                    </a:xfrm>
+                    <a:prstGeom prst="rect">
+                      <a:avLst/>
+                    </a:prstGeom>
+                  </pic:spPr>
+                </pic:pic>
+              </a:graphicData>
+            </a:graphic>
+            <wp14:sizeRelH relativeFrom="margin">
+              <wp14:pctWidth>0</wp14:pctWidth>
+            </wp14:sizeRelH>
+            <wp14:sizeRelV relativeFrom="margin">
+              <wp14:pctHeight>0</wp14:pctHeight>
+            </wp14:sizeRelV>
+          </wp:anchor>
+        </w:drawing>
+      </w:r>
+    </w:p>
+    <w:p>
+      <w:pPr>
+        <w:rPr>
+          <w:lang w:val="en-US"/>
+        </w:rPr>
+      </w:pPr>
+      <w:r>
+        <w:rPr>
           <w:lang w:val="en-US"/>
         </w:rPr>
         <w:br w:type="page"/>
@@ -2655,54 +4338,7 @@
           <w:lang w:val="en-US"/>
         </w:rPr>
       </w:pPr>
-      <w:bookmarkStart w:id="17" w:name="_Toc411574836"/>
-      <w:r>
-        <w:rPr>
-          <w:lang w:val="en-US"/>
-        </w:rPr>
-        <w:lastRenderedPageBreak/>
-        <w:t>Conclusio</w:t>
-      </w:r>
-      <w:bookmarkEnd w:id="17"/>
-    </w:p>
-    <w:p>
-      <w:pPr>
-        <w:rPr>
-          <w:lang w:val="en-US"/>
-        </w:rPr>
-      </w:pPr>
-    </w:p>
-    <w:p>
-      <w:pPr>
-        <w:pStyle w:val="ListParagraph"/>
-        <w:numPr>
-          <w:ilvl w:val="0"/>
-          <w:numId w:val="2"/>
-        </w:numPr>
-      </w:pPr>
-    </w:p>
-    <w:p>
-      <w:pPr>
-        <w:rPr>
-          <w:rFonts w:asciiTheme="majorHAnsi" w:eastAsiaTheme="majorEastAsia" w:hAnsiTheme="majorHAnsi" w:cstheme="majorBidi"/>
-          <w:color w:val="2E74B5" w:themeColor="accent1" w:themeShade="BF"/>
-          <w:sz w:val="32"/>
-          <w:szCs w:val="32"/>
-        </w:rPr>
-      </w:pPr>
-      <w:r>
-        <w:br w:type="page"/>
-      </w:r>
-    </w:p>
-    <w:p>
-      <w:pPr>
-        <w:pStyle w:val="Heading1"/>
-        <w:jc w:val="center"/>
-        <w:rPr>
-          <w:lang w:val="en-US"/>
-        </w:rPr>
-      </w:pPr>
-      <w:bookmarkStart w:id="18" w:name="_Toc411574837"/>
+      <w:bookmarkStart w:id="19" w:name="_Toc411583975"/>
       <w:r>
         <w:rPr>
           <w:lang w:val="en-US"/>
@@ -2710,7 +4346,7 @@
         <w:lastRenderedPageBreak/>
         <w:t>Quellenangabe</w:t>
       </w:r>
-      <w:bookmarkEnd w:id="18"/>
+      <w:bookmarkEnd w:id="19"/>
     </w:p>
     <w:p>
       <w:pPr>
@@ -2790,7 +4426,7 @@
         </w:rPr>
         <w:t xml:space="preserve">Java, </w:t>
       </w:r>
-      <w:hyperlink r:id="rId17" w:history="1">
+      <w:hyperlink r:id="rId26" w:history="1">
         <w:r>
           <w:rPr>
             <w:rStyle w:val="Hyperlink"/>
@@ -2825,7 +4461,7 @@
         </w:rPr>
         <w:t xml:space="preserve">Margaret Rouse, </w:t>
       </w:r>
-      <w:hyperlink r:id="rId18" w:history="1">
+      <w:hyperlink r:id="rId27" w:history="1">
         <w:r>
           <w:rPr>
             <w:rStyle w:val="Hyperlink"/>
@@ -2866,7 +4502,7 @@
         </w:rPr>
         <w:t xml:space="preserve"> Margaret Rouse, </w:t>
       </w:r>
-      <w:hyperlink r:id="rId19" w:history="1">
+      <w:hyperlink r:id="rId28" w:history="1">
         <w:r>
           <w:rPr>
             <w:rStyle w:val="Hyperlink"/>
@@ -2901,7 +4537,7 @@
         </w:rPr>
         <w:t xml:space="preserve">Margaret Rouse, </w:t>
       </w:r>
-      <w:hyperlink r:id="rId20" w:history="1">
+      <w:hyperlink r:id="rId29" w:history="1">
         <w:r>
           <w:rPr>
             <w:rStyle w:val="Hyperlink"/>
@@ -2936,7 +4572,7 @@
         </w:rPr>
         <w:t xml:space="preserve"> Bradley Mitchell, </w:t>
       </w:r>
-      <w:hyperlink r:id="rId21" w:history="1">
+      <w:hyperlink r:id="rId30" w:history="1">
         <w:r>
           <w:rPr>
             <w:rStyle w:val="Hyperlink"/>
@@ -2988,8 +4624,8 @@
       </w:pPr>
     </w:p>
     <w:sectPr>
-      <w:headerReference w:type="default" r:id="rId22"/>
-      <w:footerReference w:type="default" r:id="rId23"/>
+      <w:headerReference w:type="default" r:id="rId31"/>
+      <w:footerReference w:type="default" r:id="rId32"/>
       <w:pgSz w:w="11906" w:h="16838"/>
       <w:pgMar w:top="1417" w:right="1417" w:bottom="1134" w:left="1417" w:header="708" w:footer="708" w:gutter="0"/>
       <w:pgNumType w:start="0"/>
@@ -3077,7 +4713,7 @@
           <w:rPr>
             <w:noProof/>
           </w:rPr>
-          <w:t>9</w:t>
+          <w:t>14</w:t>
         </w:r>
         <w:r>
           <w:rPr>
@@ -4697,7 +6333,7 @@
 </file>
 
 <file path=customXml/itemProps1.xml><?xml version="1.0" encoding="utf-8"?>
-<ds:datastoreItem xmlns:ds="http://schemas.openxmlformats.org/officeDocument/2006/customXml" ds:itemID="{AFEF3574-4CA9-49C1-BACE-7B316D280692}">
+<ds:datastoreItem xmlns:ds="http://schemas.openxmlformats.org/officeDocument/2006/customXml" ds:itemID="{331BA650-4C2F-438D-BD33-4E1779853A05}">
   <ds:schemaRefs>
     <ds:schemaRef ds:uri="http://schemas.openxmlformats.org/officeDocument/2006/bibliography"/>
   </ds:schemaRefs>

</xml_diff>